<commit_message>
play test on new board
</commit_message>
<xml_diff>
--- a/sheet-of-fate-cards3.docx
+++ b/sheet-of-fate-cards3.docx
@@ -4,7 +4,7 @@
   <w:body>
     <w:p>
       <w:pPr>
-        <w:pStyle w:val="Body"/>
+        <w:pStyle w:val="Body A"/>
       </w:pPr>
       <w:r>
         <mc:AlternateContent>
@@ -13,12 +13,12 @@
               <wp:anchor distT="57150" distB="57150" distL="57150" distR="57150" simplePos="0" relativeHeight="251670528" behindDoc="0" locked="0" layoutInCell="1" allowOverlap="1">
                 <wp:simplePos x="0" y="0"/>
                 <wp:positionH relativeFrom="page">
-                  <wp:posOffset>3979544</wp:posOffset>
+                  <wp:posOffset>3979543</wp:posOffset>
                 </wp:positionH>
                 <wp:positionV relativeFrom="page">
                   <wp:posOffset>4476750</wp:posOffset>
                 </wp:positionV>
-                <wp:extent cx="2651761" cy="1195070"/>
+                <wp:extent cx="2651762" cy="1195070"/>
                 <wp:effectExtent l="0" t="0" r="0" b="0"/>
                 <wp:wrapThrough wrapText="bothSides" distL="57150" distR="57150">
                   <wp:wrapPolygon edited="1">
@@ -38,7 +38,7 @@
                       <wps:spPr>
                         <a:xfrm>
                           <a:off x="0" y="0"/>
-                          <a:ext cx="2651761" cy="1195070"/>
+                          <a:ext cx="2651762" cy="1195070"/>
                         </a:xfrm>
                         <a:prstGeom prst="rect">
                           <a:avLst/>
@@ -54,21 +54,14 @@
                         <w:txbxContent>
                           <w:p>
                             <w:pPr>
-                              <w:pStyle w:val="Body"/>
+                              <w:pStyle w:val="Body A"/>
                             </w:pPr>
                             <w:r>
                               <w:rPr>
                                 <w:rtl w:val="0"/>
                                 <w:lang w:val="en-US"/>
                               </w:rPr>
-                              <w:t>Local elections. If you are tied by marriage to a local aristocracy, roll die to see if your client to win election to Decurion. 4+ to win. Prestige boost of</w:t>
-                            </w:r>
-                            <w:r>
-                              <w:rPr>
-                                <w:rtl w:val="0"/>
-                                <w:lang w:val="en-US"/>
-                              </w:rPr>
-                              <w:t xml:space="preserve"> one</w:t>
+                              <w:t>Local elections. If you are tied by marriage to a local aristocracy, roll die to see if your client to win election to Decurion. 4+ to win. Prestige boost of one</w:t>
                             </w:r>
                             <w:r>
                               <w:rPr>
@@ -90,28 +83,21 @@
           </mc:Choice>
           <mc:Fallback>
             <w:pict>
-              <v:rect id="_x0000_s1026" style="visibility:visible;position:absolute;margin-left:313.4pt;margin-top:352.5pt;width:208.8pt;height:94.1pt;z-index:251670528;mso-position-horizontal:absolute;mso-position-horizontal-relative:page;mso-position-vertical:absolute;mso-position-vertical-relative:page;mso-wrap-distance-left:4.5pt;mso-wrap-distance-top:4.5pt;mso-wrap-distance-right:4.5pt;mso-wrap-distance-bottom:4.5pt;">
+              <v:rect id="_x0000_s1026" style="visibility:visible;position:absolute;margin-left:313.3pt;margin-top:352.5pt;width:208.8pt;height:94.1pt;z-index:251670528;mso-position-horizontal:absolute;mso-position-horizontal-relative:page;mso-position-vertical:absolute;mso-position-vertical-relative:page;mso-wrap-distance-left:4.5pt;mso-wrap-distance-top:4.5pt;mso-wrap-distance-right:4.5pt;mso-wrap-distance-bottom:4.5pt;">
                 <v:fill on="f"/>
                 <v:stroke on="f" weight="1.0pt" dashstyle="solid" endcap="flat" miterlimit="400.0%" joinstyle="miter" linestyle="single" startarrow="none" startarrowwidth="medium" startarrowlength="medium" endarrow="none" endarrowwidth="medium" endarrowlength="medium"/>
                 <v:textbox>
                   <w:txbxContent>
                     <w:p>
                       <w:pPr>
-                        <w:pStyle w:val="Body"/>
+                        <w:pStyle w:val="Body A"/>
                       </w:pPr>
                       <w:r>
                         <w:rPr>
                           <w:rtl w:val="0"/>
                           <w:lang w:val="en-US"/>
                         </w:rPr>
-                        <w:t>Local elections. If you are tied by marriage to a local aristocracy, roll die to see if your client to win election to Decurion. 4+ to win. Prestige boost of</w:t>
-                      </w:r>
-                      <w:r>
-                        <w:rPr>
-                          <w:rtl w:val="0"/>
-                          <w:lang w:val="en-US"/>
-                        </w:rPr>
-                        <w:t xml:space="preserve"> one</w:t>
+                        <w:t>Local elections. If you are tied by marriage to a local aristocracy, roll die to see if your client to win election to Decurion. 4+ to win. Prestige boost of one</w:t>
                       </w:r>
                       <w:r>
                         <w:rPr>
@@ -132,15 +118,15 @@
         <mc:AlternateContent>
           <mc:Choice Requires="wps">
             <w:drawing>
-              <wp:anchor distT="57150" distB="57150" distL="57150" distR="57150" simplePos="0" relativeHeight="251678720" behindDoc="0" locked="0" layoutInCell="1" allowOverlap="1">
+              <wp:anchor distT="57150" distB="57150" distL="57150" distR="57150" simplePos="0" relativeHeight="251677696" behindDoc="0" locked="0" layoutInCell="1" allowOverlap="1">
                 <wp:simplePos x="0" y="0"/>
                 <wp:positionH relativeFrom="page">
-                  <wp:posOffset>3947794</wp:posOffset>
+                  <wp:posOffset>3947793</wp:posOffset>
                 </wp:positionH>
                 <wp:positionV relativeFrom="page">
                   <wp:posOffset>8115300</wp:posOffset>
                 </wp:positionV>
-                <wp:extent cx="2651761" cy="1195070"/>
+                <wp:extent cx="2651762" cy="1195070"/>
                 <wp:effectExtent l="0" t="0" r="0" b="0"/>
                 <wp:wrapThrough wrapText="bothSides" distL="57150" distR="57150">
                   <wp:wrapPolygon edited="1">
@@ -160,7 +146,7 @@
                       <wps:spPr>
                         <a:xfrm>
                           <a:off x="0" y="0"/>
-                          <a:ext cx="2651761" cy="1195070"/>
+                          <a:ext cx="2651762" cy="1195070"/>
                         </a:xfrm>
                         <a:prstGeom prst="rect">
                           <a:avLst/>
@@ -176,28 +162,14 @@
                         <w:txbxContent>
                           <w:p>
                             <w:pPr>
-                              <w:pStyle w:val="Body"/>
+                              <w:pStyle w:val="Body A"/>
                             </w:pPr>
                             <w:r>
                               <w:rPr>
                                 <w:rtl w:val="0"/>
                                 <w:lang w:val="en-US"/>
                               </w:rPr>
-                              <w:t>Your patron is running for the consulship &amp; needs financial support. Pay $500 immediately. Go into debt if necessary</w:t>
-                            </w:r>
-                            <w:r>
-                              <w:rPr>
-                                <w:rtl w:val="0"/>
-                                <w:lang w:val="en-US"/>
-                              </w:rPr>
-                              <w:t xml:space="preserve"> OR l</w:t>
-                            </w:r>
-                            <w:r>
-                              <w:rPr>
-                                <w:rtl w:val="0"/>
-                                <w:lang w:val="en-US"/>
-                              </w:rPr>
-                              <w:t>ose an agent.</w:t>
+                              <w:t>Your patron is running for the consulship &amp; needs financial support. Pay $500 immediately. Go into debt if necessary OR lose an agent.</w:t>
                             </w:r>
                           </w:p>
                         </w:txbxContent>
@@ -213,35 +185,21 @@
           </mc:Choice>
           <mc:Fallback>
             <w:pict>
-              <v:rect id="_x0000_s1027" style="visibility:visible;position:absolute;margin-left:310.9pt;margin-top:639.0pt;width:208.8pt;height:94.1pt;z-index:251678720;mso-position-horizontal:absolute;mso-position-horizontal-relative:page;mso-position-vertical:absolute;mso-position-vertical-relative:page;mso-wrap-distance-left:4.5pt;mso-wrap-distance-top:4.5pt;mso-wrap-distance-right:4.5pt;mso-wrap-distance-bottom:4.5pt;">
+              <v:rect id="_x0000_s1027" style="visibility:visible;position:absolute;margin-left:310.8pt;margin-top:639.0pt;width:208.8pt;height:94.1pt;z-index:251677696;mso-position-horizontal:absolute;mso-position-horizontal-relative:page;mso-position-vertical:absolute;mso-position-vertical-relative:page;mso-wrap-distance-left:4.5pt;mso-wrap-distance-top:4.5pt;mso-wrap-distance-right:4.5pt;mso-wrap-distance-bottom:4.5pt;">
                 <v:fill on="f"/>
                 <v:stroke on="f" weight="1.0pt" dashstyle="solid" endcap="flat" miterlimit="400.0%" joinstyle="miter" linestyle="single" startarrow="none" startarrowwidth="medium" startarrowlength="medium" endarrow="none" endarrowwidth="medium" endarrowlength="medium"/>
                 <v:textbox>
                   <w:txbxContent>
                     <w:p>
                       <w:pPr>
-                        <w:pStyle w:val="Body"/>
+                        <w:pStyle w:val="Body A"/>
                       </w:pPr>
                       <w:r>
                         <w:rPr>
                           <w:rtl w:val="0"/>
                           <w:lang w:val="en-US"/>
                         </w:rPr>
-                        <w:t>Your patron is running for the consulship &amp; needs financial support. Pay $500 immediately. Go into debt if necessary</w:t>
-                      </w:r>
-                      <w:r>
-                        <w:rPr>
-                          <w:rtl w:val="0"/>
-                          <w:lang w:val="en-US"/>
-                        </w:rPr>
-                        <w:t xml:space="preserve"> OR l</w:t>
-                      </w:r>
-                      <w:r>
-                        <w:rPr>
-                          <w:rtl w:val="0"/>
-                          <w:lang w:val="en-US"/>
-                        </w:rPr>
-                        <w:t>ose an agent.</w:t>
+                        <w:t>Your patron is running for the consulship &amp; needs financial support. Pay $500 immediately. Go into debt if necessary OR lose an agent.</w:t>
                       </w:r>
                     </w:p>
                   </w:txbxContent>
@@ -256,15 +214,15 @@
         <mc:AlternateContent>
           <mc:Choice Requires="wps">
             <w:drawing>
-              <wp:anchor distT="57150" distB="57150" distL="57150" distR="57150" simplePos="0" relativeHeight="251677696" behindDoc="0" locked="0" layoutInCell="1" allowOverlap="1">
+              <wp:anchor distT="57150" distB="57150" distL="57150" distR="57150" simplePos="0" relativeHeight="251676672" behindDoc="0" locked="0" layoutInCell="1" allowOverlap="1">
                 <wp:simplePos x="0" y="0"/>
                 <wp:positionH relativeFrom="page">
-                  <wp:posOffset>3947794</wp:posOffset>
+                  <wp:posOffset>3947793</wp:posOffset>
                 </wp:positionH>
                 <wp:positionV relativeFrom="page">
                   <wp:posOffset>7890510</wp:posOffset>
                 </wp:positionV>
-                <wp:extent cx="2651760" cy="224789"/>
+                <wp:extent cx="2651761" cy="224789"/>
                 <wp:effectExtent l="0" t="0" r="0" b="0"/>
                 <wp:wrapThrough wrapText="bothSides" distL="57150" distR="57150">
                   <wp:wrapPolygon edited="1">
@@ -284,7 +242,7 @@
                       <wps:spPr>
                         <a:xfrm>
                           <a:off x="0" y="0"/>
-                          <a:ext cx="2651760" cy="224789"/>
+                          <a:ext cx="2651761" cy="224789"/>
                         </a:xfrm>
                         <a:prstGeom prst="rect">
                           <a:avLst/>
@@ -322,7 +280,7 @@
           </mc:Choice>
           <mc:Fallback>
             <w:pict>
-              <v:rect id="_x0000_s1028" style="visibility:visible;position:absolute;margin-left:310.9pt;margin-top:621.3pt;width:208.8pt;height:17.7pt;z-index:251677696;mso-position-horizontal:absolute;mso-position-horizontal-relative:page;mso-position-vertical:absolute;mso-position-vertical-relative:page;mso-wrap-distance-left:4.5pt;mso-wrap-distance-top:4.5pt;mso-wrap-distance-right:4.5pt;mso-wrap-distance-bottom:4.5pt;">
+              <v:rect id="_x0000_s1028" style="visibility:visible;position:absolute;margin-left:310.8pt;margin-top:621.3pt;width:208.8pt;height:17.7pt;z-index:251676672;mso-position-horizontal:absolute;mso-position-horizontal-relative:page;mso-position-vertical:absolute;mso-position-vertical-relative:page;mso-wrap-distance-left:4.5pt;mso-wrap-distance-top:4.5pt;mso-wrap-distance-right:4.5pt;mso-wrap-distance-bottom:4.5pt;">
                 <v:fill on="f"/>
                 <v:stroke on="f" weight="1.0pt" dashstyle="solid" endcap="flat" miterlimit="400.0%" joinstyle="miter" linestyle="single" startarrow="none" startarrowwidth="medium" startarrowlength="medium" endarrow="none" endarrowwidth="medium" endarrowlength="medium"/>
                 <v:textbox>
@@ -350,15 +308,15 @@
         <mc:AlternateContent>
           <mc:Choice Requires="wps">
             <w:drawing>
-              <wp:anchor distT="57150" distB="57150" distL="57150" distR="57150" simplePos="0" relativeHeight="251676672" behindDoc="0" locked="0" layoutInCell="1" allowOverlap="1">
+              <wp:anchor distT="57150" distB="57150" distL="57150" distR="57150" simplePos="0" relativeHeight="251675648" behindDoc="0" locked="0" layoutInCell="1" allowOverlap="1">
                 <wp:simplePos x="0" y="0"/>
                 <wp:positionH relativeFrom="page">
-                  <wp:posOffset>774699</wp:posOffset>
+                  <wp:posOffset>774698</wp:posOffset>
                 </wp:positionH>
                 <wp:positionV relativeFrom="page">
                   <wp:posOffset>8115300</wp:posOffset>
                 </wp:positionV>
-                <wp:extent cx="2651761" cy="1195070"/>
+                <wp:extent cx="2651762" cy="1195070"/>
                 <wp:effectExtent l="0" t="0" r="0" b="0"/>
                 <wp:wrapThrough wrapText="bothSides" distL="57150" distR="57150">
                   <wp:wrapPolygon edited="1">
@@ -378,7 +336,7 @@
                       <wps:spPr>
                         <a:xfrm>
                           <a:off x="0" y="0"/>
-                          <a:ext cx="2651761" cy="1195070"/>
+                          <a:ext cx="2651762" cy="1195070"/>
                         </a:xfrm>
                         <a:prstGeom prst="rect">
                           <a:avLst/>
@@ -394,7 +352,7 @@
                         <w:txbxContent>
                           <w:p>
                             <w:pPr>
-                              <w:pStyle w:val="Body"/>
+                              <w:pStyle w:val="Body A"/>
                             </w:pPr>
                             <w:r>
                               <w:rPr>
@@ -414,42 +372,7 @@
                                 <w:rtl w:val="0"/>
                                 <w:lang w:val="en-US"/>
                               </w:rPr>
-                              <w:t xml:space="preserve">lucky in battle, you pay </w:t>
-                            </w:r>
-                            <w:r>
-                              <w:rPr>
-                                <w:rtl w:val="0"/>
-                                <w:lang w:val="en-US"/>
-                              </w:rPr>
-                              <w:t>$500</w:t>
-                            </w:r>
-                            <w:r>
-                              <w:rPr>
-                                <w:rtl w:val="0"/>
-                                <w:lang w:val="en-US"/>
-                              </w:rPr>
-                              <w:t xml:space="preserve"> for a small temple at the battlesite for </w:t>
-                            </w:r>
-                            <w:r>
-                              <w:rPr>
-                                <w:rtl w:val="0"/>
-                                <w:lang w:val="en-US"/>
-                              </w:rPr>
-                              <w:t>one</w:t>
-                            </w:r>
-                            <w:r>
-                              <w:rPr>
-                                <w:rtl w:val="0"/>
-                                <w:lang w:val="en-US"/>
-                              </w:rPr>
-                              <w:t xml:space="preserve"> prestige if you have one agent at the edge of Empire</w:t>
-                            </w:r>
-                            <w:r>
-                              <w:rPr>
-                                <w:rtl w:val="0"/>
-                                <w:lang w:val="en-US"/>
-                              </w:rPr>
-                              <w:t xml:space="preserve"> (that is, a market size 5)</w:t>
+                              <w:t>lucky in battle, you pay $500 for a small temple at the battlesite for one prestige if you have one agent at the edge of Empire (that is, a market size 5)</w:t>
                             </w:r>
                             <w:r>
                               <w:rPr>
@@ -471,14 +394,14 @@
           </mc:Choice>
           <mc:Fallback>
             <w:pict>
-              <v:rect id="_x0000_s1029" style="visibility:visible;position:absolute;margin-left:61.0pt;margin-top:639.0pt;width:208.8pt;height:94.1pt;z-index:251676672;mso-position-horizontal:absolute;mso-position-horizontal-relative:page;mso-position-vertical:absolute;mso-position-vertical-relative:page;mso-wrap-distance-left:4.5pt;mso-wrap-distance-top:4.5pt;mso-wrap-distance-right:4.5pt;mso-wrap-distance-bottom:4.5pt;">
+              <v:rect id="_x0000_s1029" style="visibility:visible;position:absolute;margin-left:61.0pt;margin-top:639.0pt;width:208.8pt;height:94.1pt;z-index:251675648;mso-position-horizontal:absolute;mso-position-horizontal-relative:page;mso-position-vertical:absolute;mso-position-vertical-relative:page;mso-wrap-distance-left:4.5pt;mso-wrap-distance-top:4.5pt;mso-wrap-distance-right:4.5pt;mso-wrap-distance-bottom:4.5pt;">
                 <v:fill on="f"/>
                 <v:stroke on="f" weight="1.0pt" dashstyle="solid" endcap="flat" miterlimit="400.0%" joinstyle="miter" linestyle="single" startarrow="none" startarrowwidth="medium" startarrowlength="medium" endarrow="none" endarrowwidth="medium" endarrowlength="medium"/>
                 <v:textbox>
                   <w:txbxContent>
                     <w:p>
                       <w:pPr>
-                        <w:pStyle w:val="Body"/>
+                        <w:pStyle w:val="Body A"/>
                       </w:pPr>
                       <w:r>
                         <w:rPr>
@@ -498,42 +421,7 @@
                           <w:rtl w:val="0"/>
                           <w:lang w:val="en-US"/>
                         </w:rPr>
-                        <w:t xml:space="preserve">lucky in battle, you pay </w:t>
-                      </w:r>
-                      <w:r>
-                        <w:rPr>
-                          <w:rtl w:val="0"/>
-                          <w:lang w:val="en-US"/>
-                        </w:rPr>
-                        <w:t>$500</w:t>
-                      </w:r>
-                      <w:r>
-                        <w:rPr>
-                          <w:rtl w:val="0"/>
-                          <w:lang w:val="en-US"/>
-                        </w:rPr>
-                        <w:t xml:space="preserve"> for a small temple at the battlesite for </w:t>
-                      </w:r>
-                      <w:r>
-                        <w:rPr>
-                          <w:rtl w:val="0"/>
-                          <w:lang w:val="en-US"/>
-                        </w:rPr>
-                        <w:t>one</w:t>
-                      </w:r>
-                      <w:r>
-                        <w:rPr>
-                          <w:rtl w:val="0"/>
-                          <w:lang w:val="en-US"/>
-                        </w:rPr>
-                        <w:t xml:space="preserve"> prestige if you have one agent at the edge of Empire</w:t>
-                      </w:r>
-                      <w:r>
-                        <w:rPr>
-                          <w:rtl w:val="0"/>
-                          <w:lang w:val="en-US"/>
-                        </w:rPr>
-                        <w:t xml:space="preserve"> (that is, a market size 5)</w:t>
+                        <w:t>lucky in battle, you pay $500 for a small temple at the battlesite for one prestige if you have one agent at the edge of Empire (that is, a market size 5)</w:t>
                       </w:r>
                       <w:r>
                         <w:rPr>
@@ -554,15 +442,15 @@
         <mc:AlternateContent>
           <mc:Choice Requires="wps">
             <w:drawing>
-              <wp:anchor distT="57150" distB="57150" distL="57150" distR="57150" simplePos="0" relativeHeight="251675648" behindDoc="0" locked="0" layoutInCell="1" allowOverlap="1">
+              <wp:anchor distT="57150" distB="57150" distL="57150" distR="57150" simplePos="0" relativeHeight="251674624" behindDoc="0" locked="0" layoutInCell="1" allowOverlap="1">
                 <wp:simplePos x="0" y="0"/>
                 <wp:positionH relativeFrom="page">
-                  <wp:posOffset>774699</wp:posOffset>
+                  <wp:posOffset>774698</wp:posOffset>
                 </wp:positionH>
                 <wp:positionV relativeFrom="page">
                   <wp:posOffset>7890510</wp:posOffset>
                 </wp:positionV>
-                <wp:extent cx="2651760" cy="224789"/>
+                <wp:extent cx="2651761" cy="224789"/>
                 <wp:effectExtent l="0" t="0" r="0" b="0"/>
                 <wp:wrapThrough wrapText="bothSides" distL="57150" distR="57150">
                   <wp:wrapPolygon edited="1">
@@ -582,7 +470,7 @@
                       <wps:spPr>
                         <a:xfrm>
                           <a:off x="0" y="0"/>
-                          <a:ext cx="2651760" cy="224789"/>
+                          <a:ext cx="2651761" cy="224789"/>
                         </a:xfrm>
                         <a:prstGeom prst="rect">
                           <a:avLst/>
@@ -620,7 +508,7 @@
           </mc:Choice>
           <mc:Fallback>
             <w:pict>
-              <v:rect id="_x0000_s1030" style="visibility:visible;position:absolute;margin-left:61.0pt;margin-top:621.3pt;width:208.8pt;height:17.7pt;z-index:251675648;mso-position-horizontal:absolute;mso-position-horizontal-relative:page;mso-position-vertical:absolute;mso-position-vertical-relative:page;mso-wrap-distance-left:4.5pt;mso-wrap-distance-top:4.5pt;mso-wrap-distance-right:4.5pt;mso-wrap-distance-bottom:4.5pt;">
+              <v:rect id="_x0000_s1030" style="visibility:visible;position:absolute;margin-left:61.0pt;margin-top:621.3pt;width:208.8pt;height:17.7pt;z-index:251674624;mso-position-horizontal:absolute;mso-position-horizontal-relative:page;mso-position-vertical:absolute;mso-position-vertical-relative:page;mso-wrap-distance-left:4.5pt;mso-wrap-distance-top:4.5pt;mso-wrap-distance-right:4.5pt;mso-wrap-distance-bottom:4.5pt;">
                 <v:fill on="f"/>
                 <v:stroke on="f" weight="1.0pt" dashstyle="solid" endcap="flat" miterlimit="400.0%" joinstyle="miter" linestyle="single" startarrow="none" startarrowwidth="medium" startarrowlength="medium" endarrow="none" endarrowwidth="medium" endarrowlength="medium"/>
                 <v:textbox>
@@ -648,15 +536,15 @@
         <mc:AlternateContent>
           <mc:Choice Requires="wps">
             <w:drawing>
-              <wp:anchor distT="57150" distB="57150" distL="57150" distR="57150" simplePos="0" relativeHeight="251674624" behindDoc="0" locked="0" layoutInCell="1" allowOverlap="1">
+              <wp:anchor distT="57150" distB="57150" distL="57150" distR="57150" simplePos="0" relativeHeight="251673600" behindDoc="0" locked="0" layoutInCell="1" allowOverlap="1">
                 <wp:simplePos x="0" y="0"/>
                 <wp:positionH relativeFrom="page">
-                  <wp:posOffset>3947794</wp:posOffset>
+                  <wp:posOffset>3947793</wp:posOffset>
                 </wp:positionH>
                 <wp:positionV relativeFrom="page">
-                  <wp:posOffset>6305550</wp:posOffset>
+                  <wp:posOffset>6080760</wp:posOffset>
                 </wp:positionV>
-                <wp:extent cx="2651761" cy="1195070"/>
+                <wp:extent cx="2651761" cy="224789"/>
                 <wp:effectExtent l="0" t="0" r="0" b="0"/>
                 <wp:wrapThrough wrapText="bothSides" distL="57150" distR="57150">
                   <wp:wrapPolygon edited="1">
@@ -676,96 +564,7 @@
                       <wps:spPr>
                         <a:xfrm>
                           <a:off x="0" y="0"/>
-                          <a:ext cx="2651761" cy="1195070"/>
-                        </a:xfrm>
-                        <a:prstGeom prst="rect">
-                          <a:avLst/>
-                        </a:prstGeom>
-                        <a:noFill/>
-                        <a:ln w="12700" cap="flat">
-                          <a:noFill/>
-                          <a:miter lim="400000"/>
-                        </a:ln>
-                        <a:effectLst/>
-                        <a:extLst>
-                          <a:ext uri="{C572A759-6A51-4108-AA02-DFA0A04FC94B}">
-                            <ma14:wrappingTextBoxFlag xmlns:ma14="http://schemas.microsoft.com/office/mac/drawingml/2011/main" val="1"/>
-                          </a:ext>
-                        </a:extLst>
-                      </wps:spPr>
-                      <wps:txbx>
-                        <w:txbxContent>
-                          <w:p>
-                            <w:pPr>
-                              <w:pStyle w:val="Body"/>
-                            </w:pPr>
-                            <w:r/>
-                          </w:p>
-                        </w:txbxContent>
-                      </wps:txbx>
-                      <wps:bodyPr wrap="square" lIns="0" tIns="0" rIns="0" bIns="0" numCol="1" anchor="t">
-                        <a:noAutofit/>
-                      </wps:bodyPr>
-                    </wps:wsp>
-                  </a:graphicData>
-                </a:graphic>
-              </wp:anchor>
-            </w:drawing>
-          </mc:Choice>
-          <mc:Fallback>
-            <w:pict>
-              <v:rect id="_x0000_s1031" style="visibility:visible;position:absolute;margin-left:310.9pt;margin-top:496.5pt;width:208.8pt;height:94.1pt;z-index:251674624;mso-position-horizontal:absolute;mso-position-horizontal-relative:page;mso-position-vertical:absolute;mso-position-vertical-relative:page;mso-wrap-distance-left:4.5pt;mso-wrap-distance-top:4.5pt;mso-wrap-distance-right:4.5pt;mso-wrap-distance-bottom:4.5pt;">
-                <v:fill on="f"/>
-                <v:stroke on="f" weight="1.0pt" dashstyle="solid" endcap="flat" miterlimit="400.0%" joinstyle="miter" linestyle="single" startarrow="none" startarrowwidth="medium" startarrowlength="medium" endarrow="none" endarrowwidth="medium" endarrowlength="medium"/>
-                <v:textbox>
-                  <w:txbxContent>
-                    <w:p>
-                      <w:pPr>
-                        <w:pStyle w:val="Body"/>
-                      </w:pPr>
-                      <w:r/>
-                    </w:p>
-                  </w:txbxContent>
-                </v:textbox>
-                <w10:wrap type="through" side="bothSides" anchorx="page" anchory="page"/>
-              </v:rect>
-            </w:pict>
-          </mc:Fallback>
-        </mc:AlternateContent>
-      </w:r>
-      <w:r>
-        <mc:AlternateContent>
-          <mc:Choice Requires="wps">
-            <w:drawing>
-              <wp:anchor distT="57150" distB="57150" distL="57150" distR="57150" simplePos="0" relativeHeight="251673600" behindDoc="0" locked="0" layoutInCell="1" allowOverlap="1">
-                <wp:simplePos x="0" y="0"/>
-                <wp:positionH relativeFrom="page">
-                  <wp:posOffset>3947794</wp:posOffset>
-                </wp:positionH>
-                <wp:positionV relativeFrom="page">
-                  <wp:posOffset>6080760</wp:posOffset>
-                </wp:positionV>
-                <wp:extent cx="2651760" cy="224789"/>
-                <wp:effectExtent l="0" t="0" r="0" b="0"/>
-                <wp:wrapThrough wrapText="bothSides" distL="57150" distR="57150">
-                  <wp:wrapPolygon edited="1">
-                    <wp:start x="0" y="0"/>
-                    <wp:lineTo x="21600" y="0"/>
-                    <wp:lineTo x="21600" y="21600"/>
-                    <wp:lineTo x="0" y="21600"/>
-                    <wp:lineTo x="0" y="0"/>
-                  </wp:wrapPolygon>
-                </wp:wrapThrough>
-                <wp:docPr id="1073741871" name="officeArt object"/>
-                <wp:cNvGraphicFramePr/>
-                <a:graphic xmlns:a="http://schemas.openxmlformats.org/drawingml/2006/main">
-                  <a:graphicData uri="http://schemas.microsoft.com/office/word/2010/wordprocessingShape">
-                    <wps:wsp>
-                      <wps:cNvSpPr/>
-                      <wps:spPr>
-                        <a:xfrm>
-                          <a:off x="0" y="0"/>
-                          <a:ext cx="2651760" cy="224789"/>
+                          <a:ext cx="2651761" cy="224789"/>
                         </a:xfrm>
                         <a:prstGeom prst="rect">
                           <a:avLst/>
@@ -808,7 +607,7 @@
           </mc:Choice>
           <mc:Fallback>
             <w:pict>
-              <v:rect id="_x0000_s1032" style="visibility:visible;position:absolute;margin-left:310.9pt;margin-top:478.8pt;width:208.8pt;height:17.7pt;z-index:251673600;mso-position-horizontal:absolute;mso-position-horizontal-relative:page;mso-position-vertical:absolute;mso-position-vertical-relative:page;mso-wrap-distance-left:4.5pt;mso-wrap-distance-top:4.5pt;mso-wrap-distance-right:4.5pt;mso-wrap-distance-bottom:4.5pt;">
+              <v:rect id="_x0000_s1031" style="visibility:visible;position:absolute;margin-left:310.8pt;margin-top:478.8pt;width:208.8pt;height:17.7pt;z-index:251673600;mso-position-horizontal:absolute;mso-position-horizontal-relative:page;mso-position-vertical:absolute;mso-position-vertical-relative:page;mso-wrap-distance-left:4.5pt;mso-wrap-distance-top:4.5pt;mso-wrap-distance-right:4.5pt;mso-wrap-distance-bottom:4.5pt;">
                 <v:fill on="f"/>
                 <v:stroke on="f" weight="1.0pt" dashstyle="solid" endcap="flat" miterlimit="400.0%" joinstyle="miter" linestyle="single" startarrow="none" startarrowwidth="medium" startarrowlength="medium" endarrow="none" endarrowwidth="medium" endarrowlength="medium"/>
                 <v:textbox>
@@ -839,12 +638,202 @@
               <wp:anchor distT="57150" distB="57150" distL="57150" distR="57150" simplePos="0" relativeHeight="251672576" behindDoc="0" locked="0" layoutInCell="1" allowOverlap="1">
                 <wp:simplePos x="0" y="0"/>
                 <wp:positionH relativeFrom="page">
-                  <wp:posOffset>774699</wp:posOffset>
+                  <wp:posOffset>774698</wp:posOffset>
                 </wp:positionH>
                 <wp:positionV relativeFrom="page">
                   <wp:posOffset>6305550</wp:posOffset>
                 </wp:positionV>
-                <wp:extent cx="2651761" cy="1195070"/>
+                <wp:extent cx="2651762" cy="1195070"/>
+                <wp:effectExtent l="0" t="0" r="0" b="0"/>
+                <wp:wrapThrough wrapText="bothSides" distL="57150" distR="57150">
+                  <wp:wrapPolygon edited="1">
+                    <wp:start x="0" y="0"/>
+                    <wp:lineTo x="21600" y="0"/>
+                    <wp:lineTo x="21600" y="21600"/>
+                    <wp:lineTo x="0" y="21600"/>
+                    <wp:lineTo x="0" y="0"/>
+                  </wp:wrapPolygon>
+                </wp:wrapThrough>
+                <wp:docPr id="1073741871" name="officeArt object"/>
+                <wp:cNvGraphicFramePr/>
+                <a:graphic xmlns:a="http://schemas.openxmlformats.org/drawingml/2006/main">
+                  <a:graphicData uri="http://schemas.microsoft.com/office/word/2010/wordprocessingShape">
+                    <wps:wsp>
+                      <wps:cNvSpPr/>
+                      <wps:spPr>
+                        <a:xfrm>
+                          <a:off x="0" y="0"/>
+                          <a:ext cx="2651762" cy="1195070"/>
+                        </a:xfrm>
+                        <a:prstGeom prst="rect">
+                          <a:avLst/>
+                        </a:prstGeom>
+                        <a:noFill/>
+                        <a:ln w="12700" cap="flat">
+                          <a:noFill/>
+                          <a:miter lim="400000"/>
+                        </a:ln>
+                        <a:effectLst/>
+                      </wps:spPr>
+                      <wps:txbx>
+                        <w:txbxContent>
+                          <w:p>
+                            <w:pPr>
+                              <w:pStyle w:val="Body A"/>
+                            </w:pPr>
+                            <w:r>
+                              <w:rPr>
+                                <w:rtl w:val="0"/>
+                                <w:lang w:val="en-US"/>
+                              </w:rPr>
+                              <w:t xml:space="preserve">Praefectus Annonae. Most prestigious individual with </w:t>
+                            </w:r>
+                            <w:r>
+                              <w:rPr>
+                                <w:rtl w:val="0"/>
+                                <w:lang w:val="en-US"/>
+                              </w:rPr>
+                              <w:t>warehouses</w:t>
+                            </w:r>
+                            <w:r>
+                              <w:rPr>
+                                <w:rtl w:val="0"/>
+                                <w:lang w:val="en-US"/>
+                              </w:rPr>
+                              <w:t xml:space="preserve"> in Rome AND Alexandria OR Rome AND Hispalis is appointed praefect. </w:t>
+                            </w:r>
+                          </w:p>
+                          <w:p>
+                            <w:pPr>
+                              <w:pStyle w:val="Body A"/>
+                            </w:pPr>
+                            <w:r>
+                              <w:rPr>
+                                <w:rtl w:val="0"/>
+                                <w:lang w:val="en-US"/>
+                              </w:rPr>
+                              <w:t xml:space="preserve">Trade boost of </w:t>
+                            </w:r>
+                            <w:r>
+                              <w:rPr>
+                                <w:rtl w:val="0"/>
+                                <w:lang w:val="en-US"/>
+                              </w:rPr>
+                              <w:t>5</w:t>
+                            </w:r>
+                            <w:r>
+                              <w:rPr>
+                                <w:rtl w:val="0"/>
+                                <w:lang w:val="en-US"/>
+                              </w:rPr>
+                              <w:t>00</w:t>
+                            </w:r>
+                            <w:r>
+                              <w:rPr>
+                                <w:rtl w:val="0"/>
+                                <w:lang w:val="da-DK"/>
+                              </w:rPr>
+                              <w:t xml:space="preserve"> for 2 turns. </w:t>
+                            </w:r>
+                          </w:p>
+                        </w:txbxContent>
+                      </wps:txbx>
+                      <wps:bodyPr wrap="square" lIns="0" tIns="0" rIns="0" bIns="0" numCol="1" anchor="t">
+                        <a:noAutofit/>
+                      </wps:bodyPr>
+                    </wps:wsp>
+                  </a:graphicData>
+                </a:graphic>
+              </wp:anchor>
+            </w:drawing>
+          </mc:Choice>
+          <mc:Fallback>
+            <w:pict>
+              <v:rect id="_x0000_s1032" style="visibility:visible;position:absolute;margin-left:61.0pt;margin-top:496.5pt;width:208.8pt;height:94.1pt;z-index:251672576;mso-position-horizontal:absolute;mso-position-horizontal-relative:page;mso-position-vertical:absolute;mso-position-vertical-relative:page;mso-wrap-distance-left:4.5pt;mso-wrap-distance-top:4.5pt;mso-wrap-distance-right:4.5pt;mso-wrap-distance-bottom:4.5pt;">
+                <v:fill on="f"/>
+                <v:stroke on="f" weight="1.0pt" dashstyle="solid" endcap="flat" miterlimit="400.0%" joinstyle="miter" linestyle="single" startarrow="none" startarrowwidth="medium" startarrowlength="medium" endarrow="none" endarrowwidth="medium" endarrowlength="medium"/>
+                <v:textbox>
+                  <w:txbxContent>
+                    <w:p>
+                      <w:pPr>
+                        <w:pStyle w:val="Body A"/>
+                      </w:pPr>
+                      <w:r>
+                        <w:rPr>
+                          <w:rtl w:val="0"/>
+                          <w:lang w:val="en-US"/>
+                        </w:rPr>
+                        <w:t xml:space="preserve">Praefectus Annonae. Most prestigious individual with </w:t>
+                      </w:r>
+                      <w:r>
+                        <w:rPr>
+                          <w:rtl w:val="0"/>
+                          <w:lang w:val="en-US"/>
+                        </w:rPr>
+                        <w:t>warehouses</w:t>
+                      </w:r>
+                      <w:r>
+                        <w:rPr>
+                          <w:rtl w:val="0"/>
+                          <w:lang w:val="en-US"/>
+                        </w:rPr>
+                        <w:t xml:space="preserve"> in Rome AND Alexandria OR Rome AND Hispalis is appointed praefect. </w:t>
+                      </w:r>
+                    </w:p>
+                    <w:p>
+                      <w:pPr>
+                        <w:pStyle w:val="Body A"/>
+                      </w:pPr>
+                      <w:r>
+                        <w:rPr>
+                          <w:rtl w:val="0"/>
+                          <w:lang w:val="en-US"/>
+                        </w:rPr>
+                        <w:t xml:space="preserve">Trade boost of </w:t>
+                      </w:r>
+                      <w:r>
+                        <w:rPr>
+                          <w:rtl w:val="0"/>
+                          <w:lang w:val="en-US"/>
+                        </w:rPr>
+                        <w:t>5</w:t>
+                      </w:r>
+                      <w:r>
+                        <w:rPr>
+                          <w:rtl w:val="0"/>
+                          <w:lang w:val="en-US"/>
+                        </w:rPr>
+                        <w:t>00</w:t>
+                      </w:r>
+                      <w:r>
+                        <w:rPr>
+                          <w:rtl w:val="0"/>
+                          <w:lang w:val="da-DK"/>
+                        </w:rPr>
+                        <w:t xml:space="preserve"> for 2 turns. </w:t>
+                      </w:r>
+                    </w:p>
+                  </w:txbxContent>
+                </v:textbox>
+                <w10:wrap type="through" side="bothSides" anchorx="page" anchory="page"/>
+              </v:rect>
+            </w:pict>
+          </mc:Fallback>
+        </mc:AlternateContent>
+      </w:r>
+      <w:r>
+        <mc:AlternateContent>
+          <mc:Choice Requires="wps">
+            <w:drawing>
+              <wp:anchor distT="57150" distB="57150" distL="57150" distR="57150" simplePos="0" relativeHeight="251671552" behindDoc="0" locked="0" layoutInCell="1" allowOverlap="1">
+                <wp:simplePos x="0" y="0"/>
+                <wp:positionH relativeFrom="page">
+                  <wp:posOffset>774698</wp:posOffset>
+                </wp:positionH>
+                <wp:positionV relativeFrom="page">
+                  <wp:posOffset>6080760</wp:posOffset>
+                </wp:positionV>
+                <wp:extent cx="2651761" cy="224789"/>
                 <wp:effectExtent l="0" t="0" r="0" b="0"/>
                 <wp:wrapThrough wrapText="bothSides" distL="57150" distR="57150">
                   <wp:wrapPolygon edited="1">
@@ -864,183 +853,7 @@
                       <wps:spPr>
                         <a:xfrm>
                           <a:off x="0" y="0"/>
-                          <a:ext cx="2651761" cy="1195070"/>
-                        </a:xfrm>
-                        <a:prstGeom prst="rect">
-                          <a:avLst/>
-                        </a:prstGeom>
-                        <a:noFill/>
-                        <a:ln w="12700" cap="flat">
-                          <a:noFill/>
-                          <a:miter lim="400000"/>
-                        </a:ln>
-                        <a:effectLst/>
-                      </wps:spPr>
-                      <wps:txbx>
-                        <w:txbxContent>
-                          <w:p>
-                            <w:pPr>
-                              <w:pStyle w:val="Body"/>
-                            </w:pPr>
-                            <w:r>
-                              <w:rPr>
-                                <w:rtl w:val="0"/>
-                                <w:lang w:val="en-US"/>
-                              </w:rPr>
-                              <w:t xml:space="preserve">Praefectus Annonae. Most prestigious individual with agents in Rome AND Alexandria </w:t>
-                            </w:r>
-                            <w:r>
-                              <w:rPr>
-                                <w:rtl w:val="0"/>
-                                <w:lang w:val="en-US"/>
-                              </w:rPr>
-                              <w:t xml:space="preserve">OR Rome AND Hispalis </w:t>
-                            </w:r>
-                            <w:r>
-                              <w:rPr>
-                                <w:rtl w:val="0"/>
-                                <w:lang w:val="en-US"/>
-                              </w:rPr>
-                              <w:t xml:space="preserve">is appointed praefect. </w:t>
-                            </w:r>
-                          </w:p>
-                          <w:p>
-                            <w:pPr>
-                              <w:pStyle w:val="Body"/>
-                            </w:pPr>
-                            <w:r>
-                              <w:rPr>
-                                <w:rtl w:val="0"/>
-                                <w:lang w:val="en-US"/>
-                              </w:rPr>
-                              <w:t xml:space="preserve">Trade boost of </w:t>
-                            </w:r>
-                            <w:r>
-                              <w:rPr>
-                                <w:rtl w:val="0"/>
-                                <w:lang w:val="en-US"/>
-                              </w:rPr>
-                              <w:t>200</w:t>
-                            </w:r>
-                            <w:r>
-                              <w:rPr>
-                                <w:rtl w:val="0"/>
-                                <w:lang w:val="da-DK"/>
-                              </w:rPr>
-                              <w:t xml:space="preserve"> for 2 turns. </w:t>
-                            </w:r>
-                          </w:p>
-                        </w:txbxContent>
-                      </wps:txbx>
-                      <wps:bodyPr wrap="square" lIns="0" tIns="0" rIns="0" bIns="0" numCol="1" anchor="t">
-                        <a:noAutofit/>
-                      </wps:bodyPr>
-                    </wps:wsp>
-                  </a:graphicData>
-                </a:graphic>
-              </wp:anchor>
-            </w:drawing>
-          </mc:Choice>
-          <mc:Fallback>
-            <w:pict>
-              <v:rect id="_x0000_s1033" style="visibility:visible;position:absolute;margin-left:61.0pt;margin-top:496.5pt;width:208.8pt;height:94.1pt;z-index:251672576;mso-position-horizontal:absolute;mso-position-horizontal-relative:page;mso-position-vertical:absolute;mso-position-vertical-relative:page;mso-wrap-distance-left:4.5pt;mso-wrap-distance-top:4.5pt;mso-wrap-distance-right:4.5pt;mso-wrap-distance-bottom:4.5pt;">
-                <v:fill on="f"/>
-                <v:stroke on="f" weight="1.0pt" dashstyle="solid" endcap="flat" miterlimit="400.0%" joinstyle="miter" linestyle="single" startarrow="none" startarrowwidth="medium" startarrowlength="medium" endarrow="none" endarrowwidth="medium" endarrowlength="medium"/>
-                <v:textbox>
-                  <w:txbxContent>
-                    <w:p>
-                      <w:pPr>
-                        <w:pStyle w:val="Body"/>
-                      </w:pPr>
-                      <w:r>
-                        <w:rPr>
-                          <w:rtl w:val="0"/>
-                          <w:lang w:val="en-US"/>
-                        </w:rPr>
-                        <w:t xml:space="preserve">Praefectus Annonae. Most prestigious individual with agents in Rome AND Alexandria </w:t>
-                      </w:r>
-                      <w:r>
-                        <w:rPr>
-                          <w:rtl w:val="0"/>
-                          <w:lang w:val="en-US"/>
-                        </w:rPr>
-                        <w:t xml:space="preserve">OR Rome AND Hispalis </w:t>
-                      </w:r>
-                      <w:r>
-                        <w:rPr>
-                          <w:rtl w:val="0"/>
-                          <w:lang w:val="en-US"/>
-                        </w:rPr>
-                        <w:t xml:space="preserve">is appointed praefect. </w:t>
-                      </w:r>
-                    </w:p>
-                    <w:p>
-                      <w:pPr>
-                        <w:pStyle w:val="Body"/>
-                      </w:pPr>
-                      <w:r>
-                        <w:rPr>
-                          <w:rtl w:val="0"/>
-                          <w:lang w:val="en-US"/>
-                        </w:rPr>
-                        <w:t xml:space="preserve">Trade boost of </w:t>
-                      </w:r>
-                      <w:r>
-                        <w:rPr>
-                          <w:rtl w:val="0"/>
-                          <w:lang w:val="en-US"/>
-                        </w:rPr>
-                        <w:t>200</w:t>
-                      </w:r>
-                      <w:r>
-                        <w:rPr>
-                          <w:rtl w:val="0"/>
-                          <w:lang w:val="da-DK"/>
-                        </w:rPr>
-                        <w:t xml:space="preserve"> for 2 turns. </w:t>
-                      </w:r>
-                    </w:p>
-                  </w:txbxContent>
-                </v:textbox>
-                <w10:wrap type="through" side="bothSides" anchorx="page" anchory="page"/>
-              </v:rect>
-            </w:pict>
-          </mc:Fallback>
-        </mc:AlternateContent>
-      </w:r>
-      <w:r>
-        <mc:AlternateContent>
-          <mc:Choice Requires="wps">
-            <w:drawing>
-              <wp:anchor distT="57150" distB="57150" distL="57150" distR="57150" simplePos="0" relativeHeight="251671552" behindDoc="0" locked="0" layoutInCell="1" allowOverlap="1">
-                <wp:simplePos x="0" y="0"/>
-                <wp:positionH relativeFrom="page">
-                  <wp:posOffset>774699</wp:posOffset>
-                </wp:positionH>
-                <wp:positionV relativeFrom="page">
-                  <wp:posOffset>6080760</wp:posOffset>
-                </wp:positionV>
-                <wp:extent cx="2651760" cy="224789"/>
-                <wp:effectExtent l="0" t="0" r="0" b="0"/>
-                <wp:wrapThrough wrapText="bothSides" distL="57150" distR="57150">
-                  <wp:wrapPolygon edited="1">
-                    <wp:start x="0" y="0"/>
-                    <wp:lineTo x="21600" y="0"/>
-                    <wp:lineTo x="21600" y="21600"/>
-                    <wp:lineTo x="0" y="21600"/>
-                    <wp:lineTo x="0" y="0"/>
-                  </wp:wrapPolygon>
-                </wp:wrapThrough>
-                <wp:docPr id="1073741873" name="officeArt object"/>
-                <wp:cNvGraphicFramePr/>
-                <a:graphic xmlns:a="http://schemas.openxmlformats.org/drawingml/2006/main">
-                  <a:graphicData uri="http://schemas.microsoft.com/office/word/2010/wordprocessingShape">
-                    <wps:wsp>
-                      <wps:cNvSpPr/>
-                      <wps:spPr>
-                        <a:xfrm>
-                          <a:off x="0" y="0"/>
-                          <a:ext cx="2651760" cy="224789"/>
+                          <a:ext cx="2651761" cy="224789"/>
                         </a:xfrm>
                         <a:prstGeom prst="rect">
                           <a:avLst/>
@@ -1078,7 +891,7 @@
           </mc:Choice>
           <mc:Fallback>
             <w:pict>
-              <v:rect id="_x0000_s1034" style="visibility:visible;position:absolute;margin-left:61.0pt;margin-top:478.8pt;width:208.8pt;height:17.7pt;z-index:251671552;mso-position-horizontal:absolute;mso-position-horizontal-relative:page;mso-position-vertical:absolute;mso-position-vertical-relative:page;mso-wrap-distance-left:4.5pt;mso-wrap-distance-top:4.5pt;mso-wrap-distance-right:4.5pt;mso-wrap-distance-bottom:4.5pt;">
+              <v:rect id="_x0000_s1033" style="visibility:visible;position:absolute;margin-left:61.0pt;margin-top:478.8pt;width:208.8pt;height:17.7pt;z-index:251671552;mso-position-horizontal:absolute;mso-position-horizontal-relative:page;mso-position-vertical:absolute;mso-position-vertical-relative:page;mso-wrap-distance-left:4.5pt;mso-wrap-distance-top:4.5pt;mso-wrap-distance-right:4.5pt;mso-wrap-distance-bottom:4.5pt;">
                 <v:fill on="f"/>
                 <v:stroke on="f" weight="1.0pt" dashstyle="solid" endcap="flat" miterlimit="400.0%" joinstyle="miter" linestyle="single" startarrow="none" startarrowwidth="medium" startarrowlength="medium" endarrow="none" endarrowwidth="medium" endarrowlength="medium"/>
                 <v:textbox>
@@ -1109,12 +922,12 @@
               <wp:anchor distT="57150" distB="57150" distL="57150" distR="57150" simplePos="0" relativeHeight="251669504" behindDoc="0" locked="0" layoutInCell="1" allowOverlap="1">
                 <wp:simplePos x="0" y="0"/>
                 <wp:positionH relativeFrom="page">
-                  <wp:posOffset>3947794</wp:posOffset>
+                  <wp:posOffset>3947793</wp:posOffset>
                 </wp:positionH>
                 <wp:positionV relativeFrom="page">
                   <wp:posOffset>4251960</wp:posOffset>
                 </wp:positionV>
-                <wp:extent cx="2651760" cy="224789"/>
+                <wp:extent cx="2651761" cy="224789"/>
                 <wp:effectExtent l="0" t="0" r="0" b="0"/>
                 <wp:wrapThrough wrapText="bothSides" distL="57150" distR="57150">
                   <wp:wrapPolygon edited="1">
@@ -1125,7 +938,7 @@
                     <wp:lineTo x="0" y="0"/>
                   </wp:wrapPolygon>
                 </wp:wrapThrough>
-                <wp:docPr id="1073741874" name="officeArt object"/>
+                <wp:docPr id="1073741873" name="officeArt object"/>
                 <wp:cNvGraphicFramePr/>
                 <a:graphic xmlns:a="http://schemas.openxmlformats.org/drawingml/2006/main">
                   <a:graphicData uri="http://schemas.microsoft.com/office/word/2010/wordprocessingShape">
@@ -1134,7 +947,7 @@
                       <wps:spPr>
                         <a:xfrm>
                           <a:off x="0" y="0"/>
-                          <a:ext cx="2651760" cy="224789"/>
+                          <a:ext cx="2651761" cy="224789"/>
                         </a:xfrm>
                         <a:prstGeom prst="rect">
                           <a:avLst/>
@@ -1172,7 +985,7 @@
           </mc:Choice>
           <mc:Fallback>
             <w:pict>
-              <v:rect id="_x0000_s1035" style="visibility:visible;position:absolute;margin-left:310.9pt;margin-top:334.8pt;width:208.8pt;height:17.7pt;z-index:251669504;mso-position-horizontal:absolute;mso-position-horizontal-relative:page;mso-position-vertical:absolute;mso-position-vertical-relative:page;mso-wrap-distance-left:4.5pt;mso-wrap-distance-top:4.5pt;mso-wrap-distance-right:4.5pt;mso-wrap-distance-bottom:4.5pt;">
+              <v:rect id="_x0000_s1034" style="visibility:visible;position:absolute;margin-left:310.8pt;margin-top:334.8pt;width:208.8pt;height:17.7pt;z-index:251669504;mso-position-horizontal:absolute;mso-position-horizontal-relative:page;mso-position-vertical:absolute;mso-position-vertical-relative:page;mso-wrap-distance-left:4.5pt;mso-wrap-distance-top:4.5pt;mso-wrap-distance-right:4.5pt;mso-wrap-distance-bottom:4.5pt;">
                 <v:fill on="f"/>
                 <v:stroke on="f" weight="1.0pt" dashstyle="solid" endcap="flat" miterlimit="400.0%" joinstyle="miter" linestyle="single" startarrow="none" startarrowwidth="medium" startarrowlength="medium" endarrow="none" endarrowwidth="medium" endarrowlength="medium"/>
                 <v:textbox>
@@ -1203,12 +1016,12 @@
               <wp:anchor distT="57150" distB="57150" distL="57150" distR="57150" simplePos="0" relativeHeight="251667456" behindDoc="0" locked="0" layoutInCell="1" allowOverlap="1">
                 <wp:simplePos x="0" y="0"/>
                 <wp:positionH relativeFrom="page">
-                  <wp:posOffset>774699</wp:posOffset>
+                  <wp:posOffset>774698</wp:posOffset>
                 </wp:positionH>
                 <wp:positionV relativeFrom="page">
                   <wp:posOffset>4251960</wp:posOffset>
                 </wp:positionV>
-                <wp:extent cx="2651760" cy="224789"/>
+                <wp:extent cx="2651761" cy="224789"/>
                 <wp:effectExtent l="0" t="0" r="0" b="0"/>
                 <wp:wrapThrough wrapText="bothSides" distL="57150" distR="57150">
                   <wp:wrapPolygon edited="1">
@@ -1219,7 +1032,7 @@
                     <wp:lineTo x="0" y="0"/>
                   </wp:wrapPolygon>
                 </wp:wrapThrough>
-                <wp:docPr id="1073741875" name="officeArt object"/>
+                <wp:docPr id="1073741874" name="officeArt object"/>
                 <wp:cNvGraphicFramePr/>
                 <a:graphic xmlns:a="http://schemas.openxmlformats.org/drawingml/2006/main">
                   <a:graphicData uri="http://schemas.microsoft.com/office/word/2010/wordprocessingShape">
@@ -1228,7 +1041,7 @@
                       <wps:spPr>
                         <a:xfrm>
                           <a:off x="0" y="0"/>
-                          <a:ext cx="2651760" cy="224789"/>
+                          <a:ext cx="2651761" cy="224789"/>
                         </a:xfrm>
                         <a:prstGeom prst="rect">
                           <a:avLst/>
@@ -1266,7 +1079,7 @@
           </mc:Choice>
           <mc:Fallback>
             <w:pict>
-              <v:rect id="_x0000_s1036" style="visibility:visible;position:absolute;margin-left:61.0pt;margin-top:334.8pt;width:208.8pt;height:17.7pt;z-index:251667456;mso-position-horizontal:absolute;mso-position-horizontal-relative:page;mso-position-vertical:absolute;mso-position-vertical-relative:page;mso-wrap-distance-left:4.5pt;mso-wrap-distance-top:4.5pt;mso-wrap-distance-right:4.5pt;mso-wrap-distance-bottom:4.5pt;">
+              <v:rect id="_x0000_s1035" style="visibility:visible;position:absolute;margin-left:61.0pt;margin-top:334.8pt;width:208.8pt;height:17.7pt;z-index:251667456;mso-position-horizontal:absolute;mso-position-horizontal-relative:page;mso-position-vertical:absolute;mso-position-vertical-relative:page;mso-wrap-distance-left:4.5pt;mso-wrap-distance-top:4.5pt;mso-wrap-distance-right:4.5pt;mso-wrap-distance-bottom:4.5pt;">
                 <v:fill on="f"/>
                 <v:stroke on="f" weight="1.0pt" dashstyle="solid" endcap="flat" miterlimit="400.0%" joinstyle="miter" linestyle="single" startarrow="none" startarrowwidth="medium" startarrowlength="medium" endarrow="none" endarrowwidth="medium" endarrowlength="medium"/>
                 <v:textbox>
@@ -1297,12 +1110,12 @@
               <wp:anchor distT="57150" distB="57150" distL="57150" distR="57150" simplePos="0" relativeHeight="251668480" behindDoc="0" locked="0" layoutInCell="1" allowOverlap="1">
                 <wp:simplePos x="0" y="0"/>
                 <wp:positionH relativeFrom="page">
-                  <wp:posOffset>774699</wp:posOffset>
+                  <wp:posOffset>774698</wp:posOffset>
                 </wp:positionH>
                 <wp:positionV relativeFrom="page">
                   <wp:posOffset>4476750</wp:posOffset>
                 </wp:positionV>
-                <wp:extent cx="2651761" cy="1195070"/>
+                <wp:extent cx="2651762" cy="1195070"/>
                 <wp:effectExtent l="0" t="0" r="0" b="0"/>
                 <wp:wrapThrough wrapText="bothSides" distL="57150" distR="57150">
                   <wp:wrapPolygon edited="1">
@@ -1313,7 +1126,7 @@
                     <wp:lineTo x="0" y="0"/>
                   </wp:wrapPolygon>
                 </wp:wrapThrough>
-                <wp:docPr id="1073741876" name="officeArt object"/>
+                <wp:docPr id="1073741875" name="officeArt object"/>
                 <wp:cNvGraphicFramePr/>
                 <a:graphic xmlns:a="http://schemas.openxmlformats.org/drawingml/2006/main">
                   <a:graphicData uri="http://schemas.microsoft.com/office/word/2010/wordprocessingShape">
@@ -1322,7 +1135,7 @@
                       <wps:spPr>
                         <a:xfrm>
                           <a:off x="0" y="0"/>
-                          <a:ext cx="2651761" cy="1195070"/>
+                          <a:ext cx="2651762" cy="1195070"/>
                         </a:xfrm>
                         <a:prstGeom prst="rect">
                           <a:avLst/>
@@ -1338,42 +1151,14 @@
                         <w:txbxContent>
                           <w:p>
                             <w:pPr>
-                              <w:pStyle w:val="Body"/>
+                              <w:pStyle w:val="Body A"/>
                             </w:pPr>
                             <w:r>
                               <w:rPr>
                                 <w:rtl w:val="0"/>
                                 <w:lang w:val="en-US"/>
                               </w:rPr>
-                              <w:t xml:space="preserve">Census. Those who have </w:t>
-                            </w:r>
-                            <w:r>
-                              <w:rPr>
-                                <w:rtl w:val="0"/>
-                                <w:lang w:val="en-US"/>
-                              </w:rPr>
-                              <w:t>1000</w:t>
-                            </w:r>
-                            <w:r>
-                              <w:rPr>
-                                <w:rtl w:val="0"/>
-                                <w:lang w:val="en-US"/>
-                              </w:rPr>
-                              <w:t xml:space="preserve"> money are enrolled in the Senate, and receive </w:t>
-                            </w:r>
-                            <w:r>
-                              <w:rPr>
-                                <w:rtl w:val="0"/>
-                                <w:lang w:val="en-US"/>
-                              </w:rPr>
-                              <w:t>one</w:t>
-                            </w:r>
-                            <w:r>
-                              <w:rPr>
-                                <w:rtl w:val="0"/>
-                                <w:lang w:val="en-US"/>
-                              </w:rPr>
-                              <w:t xml:space="preserve"> prestige. Those who </w:t>
+                              <w:t xml:space="preserve">Census. Those who have 1000 money are enrolled in the Senate, and receive one prestige. Those who </w:t>
                             </w:r>
                             <w:r>
                               <w:rPr>
@@ -1389,28 +1174,7 @@
                                 <w:rtl w:val="0"/>
                                 <w:lang w:val="en-US"/>
                               </w:rPr>
-                              <w:t xml:space="preserve"> in the Senate but do not have </w:t>
-                            </w:r>
-                            <w:r>
-                              <w:rPr>
-                                <w:rtl w:val="0"/>
-                                <w:lang w:val="en-US"/>
-                              </w:rPr>
-                              <w:t>1000</w:t>
-                            </w:r>
-                            <w:r>
-                              <w:rPr>
-                                <w:rtl w:val="0"/>
-                                <w:lang w:val="en-US"/>
-                              </w:rPr>
-                              <w:t xml:space="preserve"> money are removed, and lose </w:t>
-                            </w:r>
-                            <w:r>
-                              <w:rPr>
-                                <w:rtl w:val="0"/>
-                                <w:lang w:val="en-US"/>
-                              </w:rPr>
-                              <w:t>one</w:t>
+                              <w:t xml:space="preserve"> in the Senate but do not have 1000 money are removed, and lose one</w:t>
                             </w:r>
                             <w:r>
                               <w:rPr>
@@ -1433,49 +1197,21 @@
           </mc:Choice>
           <mc:Fallback>
             <w:pict>
-              <v:rect id="_x0000_s1037" style="visibility:visible;position:absolute;margin-left:61.0pt;margin-top:352.5pt;width:208.8pt;height:94.1pt;z-index:251668480;mso-position-horizontal:absolute;mso-position-horizontal-relative:page;mso-position-vertical:absolute;mso-position-vertical-relative:page;mso-wrap-distance-left:4.5pt;mso-wrap-distance-top:4.5pt;mso-wrap-distance-right:4.5pt;mso-wrap-distance-bottom:4.5pt;">
+              <v:rect id="_x0000_s1036" style="visibility:visible;position:absolute;margin-left:61.0pt;margin-top:352.5pt;width:208.8pt;height:94.1pt;z-index:251668480;mso-position-horizontal:absolute;mso-position-horizontal-relative:page;mso-position-vertical:absolute;mso-position-vertical-relative:page;mso-wrap-distance-left:4.5pt;mso-wrap-distance-top:4.5pt;mso-wrap-distance-right:4.5pt;mso-wrap-distance-bottom:4.5pt;">
                 <v:fill on="f"/>
                 <v:stroke on="f" weight="1.0pt" dashstyle="solid" endcap="flat" miterlimit="400.0%" joinstyle="miter" linestyle="single" startarrow="none" startarrowwidth="medium" startarrowlength="medium" endarrow="none" endarrowwidth="medium" endarrowlength="medium"/>
                 <v:textbox>
                   <w:txbxContent>
                     <w:p>
                       <w:pPr>
-                        <w:pStyle w:val="Body"/>
+                        <w:pStyle w:val="Body A"/>
                       </w:pPr>
                       <w:r>
                         <w:rPr>
                           <w:rtl w:val="0"/>
                           <w:lang w:val="en-US"/>
                         </w:rPr>
-                        <w:t xml:space="preserve">Census. Those who have </w:t>
-                      </w:r>
-                      <w:r>
-                        <w:rPr>
-                          <w:rtl w:val="0"/>
-                          <w:lang w:val="en-US"/>
-                        </w:rPr>
-                        <w:t>1000</w:t>
-                      </w:r>
-                      <w:r>
-                        <w:rPr>
-                          <w:rtl w:val="0"/>
-                          <w:lang w:val="en-US"/>
-                        </w:rPr>
-                        <w:t xml:space="preserve"> money are enrolled in the Senate, and receive </w:t>
-                      </w:r>
-                      <w:r>
-                        <w:rPr>
-                          <w:rtl w:val="0"/>
-                          <w:lang w:val="en-US"/>
-                        </w:rPr>
-                        <w:t>one</w:t>
-                      </w:r>
-                      <w:r>
-                        <w:rPr>
-                          <w:rtl w:val="0"/>
-                          <w:lang w:val="en-US"/>
-                        </w:rPr>
-                        <w:t xml:space="preserve"> prestige. Those who </w:t>
+                        <w:t xml:space="preserve">Census. Those who have 1000 money are enrolled in the Senate, and receive one prestige. Those who </w:t>
                       </w:r>
                       <w:r>
                         <w:rPr>
@@ -1491,28 +1227,7 @@
                           <w:rtl w:val="0"/>
                           <w:lang w:val="en-US"/>
                         </w:rPr>
-                        <w:t xml:space="preserve"> in the Senate but do not have </w:t>
-                      </w:r>
-                      <w:r>
-                        <w:rPr>
-                          <w:rtl w:val="0"/>
-                          <w:lang w:val="en-US"/>
-                        </w:rPr>
-                        <w:t>1000</w:t>
-                      </w:r>
-                      <w:r>
-                        <w:rPr>
-                          <w:rtl w:val="0"/>
-                          <w:lang w:val="en-US"/>
-                        </w:rPr>
-                        <w:t xml:space="preserve"> money are removed, and lose </w:t>
-                      </w:r>
-                      <w:r>
-                        <w:rPr>
-                          <w:rtl w:val="0"/>
-                          <w:lang w:val="en-US"/>
-                        </w:rPr>
-                        <w:t>one</w:t>
+                        <w:t xml:space="preserve"> in the Senate but do not have 1000 money are removed, and lose one</w:t>
                       </w:r>
                       <w:r>
                         <w:rPr>
@@ -1537,12 +1252,12 @@
               <wp:anchor distT="57150" distB="57150" distL="57150" distR="57150" simplePos="0" relativeHeight="251666432" behindDoc="0" locked="0" layoutInCell="1" allowOverlap="1">
                 <wp:simplePos x="0" y="0"/>
                 <wp:positionH relativeFrom="page">
-                  <wp:posOffset>4036694</wp:posOffset>
+                  <wp:posOffset>4036693</wp:posOffset>
                 </wp:positionH>
                 <wp:positionV relativeFrom="page">
                   <wp:posOffset>2620010</wp:posOffset>
                 </wp:positionV>
-                <wp:extent cx="2651761" cy="1195070"/>
+                <wp:extent cx="2651762" cy="1195070"/>
                 <wp:effectExtent l="0" t="0" r="0" b="0"/>
                 <wp:wrapThrough wrapText="bothSides" distL="57150" distR="57150">
                   <wp:wrapPolygon edited="1">
@@ -1553,7 +1268,7 @@
                     <wp:lineTo x="0" y="0"/>
                   </wp:wrapPolygon>
                 </wp:wrapThrough>
-                <wp:docPr id="1073741877" name="officeArt object"/>
+                <wp:docPr id="1073741876" name="officeArt object"/>
                 <wp:cNvGraphicFramePr/>
                 <a:graphic xmlns:a="http://schemas.openxmlformats.org/drawingml/2006/main">
                   <a:graphicData uri="http://schemas.microsoft.com/office/word/2010/wordprocessingShape">
@@ -1562,7 +1277,7 @@
                       <wps:spPr>
                         <a:xfrm>
                           <a:off x="0" y="0"/>
-                          <a:ext cx="2651761" cy="1195070"/>
+                          <a:ext cx="2651762" cy="1195070"/>
                         </a:xfrm>
                         <a:prstGeom prst="rect">
                           <a:avLst/>
@@ -1578,21 +1293,14 @@
                         <w:txbxContent>
                           <w:p>
                             <w:pPr>
-                              <w:pStyle w:val="Body"/>
+                              <w:pStyle w:val="Body A"/>
                             </w:pPr>
                             <w:r>
                               <w:rPr>
                                 <w:rtl w:val="0"/>
                                 <w:lang w:val="en-US"/>
                               </w:rPr>
-                              <w:t xml:space="preserve">Social snub: you were accused in polite society of being a mere trader. Others laughed. Person with the highest amount of $ loses </w:t>
-                            </w:r>
-                            <w:r>
-                              <w:rPr>
-                                <w:rtl w:val="0"/>
-                                <w:lang w:val="en-US"/>
-                              </w:rPr>
-                              <w:t>one</w:t>
+                              <w:t>Social snub: you were accused in polite society of being a mere trader. Others laughed. Person with the highest amount of $ loses one</w:t>
                             </w:r>
                             <w:r>
                               <w:rPr>
@@ -1608,7 +1316,6 @@
                               </w:rPr>
                               <w:t xml:space="preserve"> If there is a tie, both players lose one prestige.</w:t>
                             </w:r>
-                            <w:r/>
                           </w:p>
                         </w:txbxContent>
                       </wps:txbx>
@@ -1623,28 +1330,21 @@
           </mc:Choice>
           <mc:Fallback>
             <w:pict>
-              <v:rect id="_x0000_s1038" style="visibility:visible;position:absolute;margin-left:317.9pt;margin-top:206.3pt;width:208.8pt;height:94.1pt;z-index:251666432;mso-position-horizontal:absolute;mso-position-horizontal-relative:page;mso-position-vertical:absolute;mso-position-vertical-relative:page;mso-wrap-distance-left:4.5pt;mso-wrap-distance-top:4.5pt;mso-wrap-distance-right:4.5pt;mso-wrap-distance-bottom:4.5pt;">
+              <v:rect id="_x0000_s1037" style="visibility:visible;position:absolute;margin-left:317.8pt;margin-top:206.3pt;width:208.8pt;height:94.1pt;z-index:251666432;mso-position-horizontal:absolute;mso-position-horizontal-relative:page;mso-position-vertical:absolute;mso-position-vertical-relative:page;mso-wrap-distance-left:4.5pt;mso-wrap-distance-top:4.5pt;mso-wrap-distance-right:4.5pt;mso-wrap-distance-bottom:4.5pt;">
                 <v:fill on="f"/>
                 <v:stroke on="f" weight="1.0pt" dashstyle="solid" endcap="flat" miterlimit="400.0%" joinstyle="miter" linestyle="single" startarrow="none" startarrowwidth="medium" startarrowlength="medium" endarrow="none" endarrowwidth="medium" endarrowlength="medium"/>
                 <v:textbox>
                   <w:txbxContent>
                     <w:p>
                       <w:pPr>
-                        <w:pStyle w:val="Body"/>
+                        <w:pStyle w:val="Body A"/>
                       </w:pPr>
                       <w:r>
                         <w:rPr>
                           <w:rtl w:val="0"/>
                           <w:lang w:val="en-US"/>
                         </w:rPr>
-                        <w:t xml:space="preserve">Social snub: you were accused in polite society of being a mere trader. Others laughed. Person with the highest amount of $ loses </w:t>
-                      </w:r>
-                      <w:r>
-                        <w:rPr>
-                          <w:rtl w:val="0"/>
-                          <w:lang w:val="en-US"/>
-                        </w:rPr>
-                        <w:t>one</w:t>
+                        <w:t>Social snub: you were accused in polite society of being a mere trader. Others laughed. Person with the highest amount of $ loses one</w:t>
                       </w:r>
                       <w:r>
                         <w:rPr>
@@ -1660,7 +1360,6 @@
                         </w:rPr>
                         <w:t xml:space="preserve"> If there is a tie, both players lose one prestige.</w:t>
                       </w:r>
-                      <w:r/>
                     </w:p>
                   </w:txbxContent>
                 </v:textbox>
@@ -1677,12 +1376,12 @@
               <wp:anchor distT="57150" distB="57150" distL="57150" distR="57150" simplePos="0" relativeHeight="251665408" behindDoc="0" locked="0" layoutInCell="1" allowOverlap="1">
                 <wp:simplePos x="0" y="0"/>
                 <wp:positionH relativeFrom="page">
-                  <wp:posOffset>4036694</wp:posOffset>
+                  <wp:posOffset>4036693</wp:posOffset>
                 </wp:positionH>
                 <wp:positionV relativeFrom="page">
                   <wp:posOffset>2395220</wp:posOffset>
                 </wp:positionV>
-                <wp:extent cx="2651760" cy="224789"/>
+                <wp:extent cx="2651761" cy="224789"/>
                 <wp:effectExtent l="0" t="0" r="0" b="0"/>
                 <wp:wrapThrough wrapText="bothSides" distL="57150" distR="57150">
                   <wp:wrapPolygon edited="1">
@@ -1693,7 +1392,7 @@
                     <wp:lineTo x="0" y="0"/>
                   </wp:wrapPolygon>
                 </wp:wrapThrough>
-                <wp:docPr id="1073741878" name="officeArt object"/>
+                <wp:docPr id="1073741877" name="officeArt object"/>
                 <wp:cNvGraphicFramePr/>
                 <a:graphic xmlns:a="http://schemas.openxmlformats.org/drawingml/2006/main">
                   <a:graphicData uri="http://schemas.microsoft.com/office/word/2010/wordprocessingShape">
@@ -1702,7 +1401,7 @@
                       <wps:spPr>
                         <a:xfrm>
                           <a:off x="0" y="0"/>
-                          <a:ext cx="2651760" cy="224789"/>
+                          <a:ext cx="2651761" cy="224789"/>
                         </a:xfrm>
                         <a:prstGeom prst="rect">
                           <a:avLst/>
@@ -1740,7 +1439,7 @@
           </mc:Choice>
           <mc:Fallback>
             <w:pict>
-              <v:rect id="_x0000_s1039" style="visibility:visible;position:absolute;margin-left:317.9pt;margin-top:188.6pt;width:208.8pt;height:17.7pt;z-index:251665408;mso-position-horizontal:absolute;mso-position-horizontal-relative:page;mso-position-vertical:absolute;mso-position-vertical-relative:page;mso-wrap-distance-left:4.5pt;mso-wrap-distance-top:4.5pt;mso-wrap-distance-right:4.5pt;mso-wrap-distance-bottom:4.5pt;">
+              <v:rect id="_x0000_s1038" style="visibility:visible;position:absolute;margin-left:317.8pt;margin-top:188.6pt;width:208.8pt;height:17.7pt;z-index:251665408;mso-position-horizontal:absolute;mso-position-horizontal-relative:page;mso-position-vertical:absolute;mso-position-vertical-relative:page;mso-wrap-distance-left:4.5pt;mso-wrap-distance-top:4.5pt;mso-wrap-distance-right:4.5pt;mso-wrap-distance-bottom:4.5pt;">
                 <v:fill on="f"/>
                 <v:stroke on="f" weight="1.0pt" dashstyle="solid" endcap="flat" miterlimit="400.0%" joinstyle="miter" linestyle="single" startarrow="none" startarrowwidth="medium" startarrowlength="medium" endarrow="none" endarrowwidth="medium" endarrowlength="medium"/>
                 <v:textbox>
@@ -1771,12 +1470,12 @@
               <wp:anchor distT="57150" distB="57150" distL="57150" distR="57150" simplePos="0" relativeHeight="251663360" behindDoc="0" locked="0" layoutInCell="1" allowOverlap="1">
                 <wp:simplePos x="0" y="0"/>
                 <wp:positionH relativeFrom="page">
-                  <wp:posOffset>774699</wp:posOffset>
+                  <wp:posOffset>774698</wp:posOffset>
                 </wp:positionH>
                 <wp:positionV relativeFrom="page">
                   <wp:posOffset>2446020</wp:posOffset>
                 </wp:positionV>
-                <wp:extent cx="2651760" cy="224789"/>
+                <wp:extent cx="2651761" cy="224789"/>
                 <wp:effectExtent l="0" t="0" r="0" b="0"/>
                 <wp:wrapThrough wrapText="bothSides" distL="57150" distR="57150">
                   <wp:wrapPolygon edited="1">
@@ -1787,7 +1486,7 @@
                     <wp:lineTo x="0" y="0"/>
                   </wp:wrapPolygon>
                 </wp:wrapThrough>
-                <wp:docPr id="1073741879" name="officeArt object"/>
+                <wp:docPr id="1073741878" name="officeArt object"/>
                 <wp:cNvGraphicFramePr/>
                 <a:graphic xmlns:a="http://schemas.openxmlformats.org/drawingml/2006/main">
                   <a:graphicData uri="http://schemas.microsoft.com/office/word/2010/wordprocessingShape">
@@ -1796,7 +1495,7 @@
                       <wps:spPr>
                         <a:xfrm>
                           <a:off x="0" y="0"/>
-                          <a:ext cx="2651760" cy="224789"/>
+                          <a:ext cx="2651761" cy="224789"/>
                         </a:xfrm>
                         <a:prstGeom prst="rect">
                           <a:avLst/>
@@ -1834,7 +1533,7 @@
           </mc:Choice>
           <mc:Fallback>
             <w:pict>
-              <v:rect id="_x0000_s1040" style="visibility:visible;position:absolute;margin-left:61.0pt;margin-top:192.6pt;width:208.8pt;height:17.7pt;z-index:251663360;mso-position-horizontal:absolute;mso-position-horizontal-relative:page;mso-position-vertical:absolute;mso-position-vertical-relative:page;mso-wrap-distance-left:4.5pt;mso-wrap-distance-top:4.5pt;mso-wrap-distance-right:4.5pt;mso-wrap-distance-bottom:4.5pt;">
+              <v:rect id="_x0000_s1039" style="visibility:visible;position:absolute;margin-left:61.0pt;margin-top:192.6pt;width:208.8pt;height:17.7pt;z-index:251663360;mso-position-horizontal:absolute;mso-position-horizontal-relative:page;mso-position-vertical:absolute;mso-position-vertical-relative:page;mso-wrap-distance-left:4.5pt;mso-wrap-distance-top:4.5pt;mso-wrap-distance-right:4.5pt;mso-wrap-distance-bottom:4.5pt;">
                 <v:fill on="f"/>
                 <v:stroke on="f" weight="1.0pt" dashstyle="solid" endcap="flat" miterlimit="400.0%" joinstyle="miter" linestyle="single" startarrow="none" startarrowwidth="medium" startarrowlength="medium" endarrow="none" endarrowwidth="medium" endarrowlength="medium"/>
                 <v:textbox>
@@ -1865,12 +1564,12 @@
               <wp:anchor distT="57150" distB="57150" distL="57150" distR="57150" simplePos="0" relativeHeight="251664384" behindDoc="0" locked="0" layoutInCell="1" allowOverlap="1">
                 <wp:simplePos x="0" y="0"/>
                 <wp:positionH relativeFrom="page">
-                  <wp:posOffset>774699</wp:posOffset>
+                  <wp:posOffset>774698</wp:posOffset>
                 </wp:positionH>
                 <wp:positionV relativeFrom="page">
                   <wp:posOffset>2670810</wp:posOffset>
                 </wp:positionV>
-                <wp:extent cx="2651761" cy="1195070"/>
+                <wp:extent cx="2651762" cy="1195070"/>
                 <wp:effectExtent l="0" t="0" r="0" b="0"/>
                 <wp:wrapThrough wrapText="bothSides" distL="57150" distR="57150">
                   <wp:wrapPolygon edited="1">
@@ -1881,7 +1580,7 @@
                     <wp:lineTo x="0" y="0"/>
                   </wp:wrapPolygon>
                 </wp:wrapThrough>
-                <wp:docPr id="1073741880" name="officeArt object"/>
+                <wp:docPr id="1073741879" name="officeArt object"/>
                 <wp:cNvGraphicFramePr/>
                 <a:graphic xmlns:a="http://schemas.openxmlformats.org/drawingml/2006/main">
                   <a:graphicData uri="http://schemas.microsoft.com/office/word/2010/wordprocessingShape">
@@ -1890,7 +1589,7 @@
                       <wps:spPr>
                         <a:xfrm>
                           <a:off x="0" y="0"/>
-                          <a:ext cx="2651761" cy="1195070"/>
+                          <a:ext cx="2651762" cy="1195070"/>
                         </a:xfrm>
                         <a:prstGeom prst="rect">
                           <a:avLst/>
@@ -1906,7 +1605,7 @@
                         <w:txbxContent>
                           <w:p>
                             <w:pPr>
-                              <w:pStyle w:val="Body"/>
+                              <w:pStyle w:val="Body A"/>
                             </w:pPr>
                             <w:r>
                               <w:rPr>
@@ -1943,14 +1642,14 @@
           </mc:Choice>
           <mc:Fallback>
             <w:pict>
-              <v:rect id="_x0000_s1041" style="visibility:visible;position:absolute;margin-left:61.0pt;margin-top:210.3pt;width:208.8pt;height:94.1pt;z-index:251664384;mso-position-horizontal:absolute;mso-position-horizontal-relative:page;mso-position-vertical:absolute;mso-position-vertical-relative:page;mso-wrap-distance-left:4.5pt;mso-wrap-distance-top:4.5pt;mso-wrap-distance-right:4.5pt;mso-wrap-distance-bottom:4.5pt;">
+              <v:rect id="_x0000_s1040" style="visibility:visible;position:absolute;margin-left:61.0pt;margin-top:210.3pt;width:208.8pt;height:94.1pt;z-index:251664384;mso-position-horizontal:absolute;mso-position-horizontal-relative:page;mso-position-vertical:absolute;mso-position-vertical-relative:page;mso-wrap-distance-left:4.5pt;mso-wrap-distance-top:4.5pt;mso-wrap-distance-right:4.5pt;mso-wrap-distance-bottom:4.5pt;">
                 <v:fill on="f"/>
                 <v:stroke on="f" weight="1.0pt" dashstyle="solid" endcap="flat" miterlimit="400.0%" joinstyle="miter" linestyle="single" startarrow="none" startarrowwidth="medium" startarrowlength="medium" endarrow="none" endarrowwidth="medium" endarrowlength="medium"/>
                 <v:textbox>
                   <w:txbxContent>
                     <w:p>
                       <w:pPr>
-                        <w:pStyle w:val="Body"/>
+                        <w:pStyle w:val="Body A"/>
                       </w:pPr>
                       <w:r>
                         <w:rPr>
@@ -1989,12 +1688,12 @@
               <wp:anchor distT="57150" distB="57150" distL="57150" distR="57150" simplePos="0" relativeHeight="251661312" behindDoc="0" locked="0" layoutInCell="1" allowOverlap="1">
                 <wp:simplePos x="0" y="0"/>
                 <wp:positionH relativeFrom="page">
-                  <wp:posOffset>3947794</wp:posOffset>
+                  <wp:posOffset>3947793</wp:posOffset>
                 </wp:positionH>
                 <wp:positionV relativeFrom="page">
                   <wp:posOffset>642620</wp:posOffset>
                 </wp:positionV>
-                <wp:extent cx="2651760" cy="224789"/>
+                <wp:extent cx="2651761" cy="224789"/>
                 <wp:effectExtent l="0" t="0" r="0" b="0"/>
                 <wp:wrapThrough wrapText="bothSides" distL="57150" distR="57150">
                   <wp:wrapPolygon edited="1">
@@ -2005,7 +1704,7 @@
                     <wp:lineTo x="0" y="0"/>
                   </wp:wrapPolygon>
                 </wp:wrapThrough>
-                <wp:docPr id="1073741881" name="officeArt object"/>
+                <wp:docPr id="1073741880" name="officeArt object"/>
                 <wp:cNvGraphicFramePr/>
                 <a:graphic xmlns:a="http://schemas.openxmlformats.org/drawingml/2006/main">
                   <a:graphicData uri="http://schemas.microsoft.com/office/word/2010/wordprocessingShape">
@@ -2014,7 +1713,7 @@
                       <wps:spPr>
                         <a:xfrm>
                           <a:off x="0" y="0"/>
-                          <a:ext cx="2651760" cy="224789"/>
+                          <a:ext cx="2651761" cy="224789"/>
                         </a:xfrm>
                         <a:prstGeom prst="rect">
                           <a:avLst/>
@@ -2052,7 +1751,7 @@
           </mc:Choice>
           <mc:Fallback>
             <w:pict>
-              <v:rect id="_x0000_s1042" style="visibility:visible;position:absolute;margin-left:310.9pt;margin-top:50.6pt;width:208.8pt;height:17.7pt;z-index:251661312;mso-position-horizontal:absolute;mso-position-horizontal-relative:page;mso-position-vertical:absolute;mso-position-vertical-relative:page;mso-wrap-distance-left:4.5pt;mso-wrap-distance-top:4.5pt;mso-wrap-distance-right:4.5pt;mso-wrap-distance-bottom:4.5pt;">
+              <v:rect id="_x0000_s1041" style="visibility:visible;position:absolute;margin-left:310.8pt;margin-top:50.6pt;width:208.8pt;height:17.7pt;z-index:251661312;mso-position-horizontal:absolute;mso-position-horizontal-relative:page;mso-position-vertical:absolute;mso-position-vertical-relative:page;mso-wrap-distance-left:4.5pt;mso-wrap-distance-top:4.5pt;mso-wrap-distance-right:4.5pt;mso-wrap-distance-bottom:4.5pt;">
                 <v:fill on="f"/>
                 <v:stroke on="f" weight="1.0pt" dashstyle="solid" endcap="flat" miterlimit="400.0%" joinstyle="miter" linestyle="single" startarrow="none" startarrowwidth="medium" startarrowlength="medium" endarrow="none" endarrowwidth="medium" endarrowlength="medium"/>
                 <v:textbox>
@@ -2083,12 +1782,122 @@
               <wp:anchor distT="57150" distB="57150" distL="57150" distR="57150" simplePos="0" relativeHeight="251662336" behindDoc="0" locked="0" layoutInCell="1" allowOverlap="1">
                 <wp:simplePos x="0" y="0"/>
                 <wp:positionH relativeFrom="page">
-                  <wp:posOffset>3947794</wp:posOffset>
+                  <wp:posOffset>3947793</wp:posOffset>
                 </wp:positionH>
                 <wp:positionV relativeFrom="page">
                   <wp:posOffset>867410</wp:posOffset>
                 </wp:positionV>
-                <wp:extent cx="2651761" cy="1195070"/>
+                <wp:extent cx="2651762" cy="1195070"/>
+                <wp:effectExtent l="0" t="0" r="0" b="0"/>
+                <wp:wrapThrough wrapText="bothSides" distL="57150" distR="57150">
+                  <wp:wrapPolygon edited="1">
+                    <wp:start x="0" y="0"/>
+                    <wp:lineTo x="21600" y="0"/>
+                    <wp:lineTo x="21600" y="21600"/>
+                    <wp:lineTo x="0" y="21600"/>
+                    <wp:lineTo x="0" y="0"/>
+                  </wp:wrapPolygon>
+                </wp:wrapThrough>
+                <wp:docPr id="1073741881" name="officeArt object"/>
+                <wp:cNvGraphicFramePr/>
+                <a:graphic xmlns:a="http://schemas.openxmlformats.org/drawingml/2006/main">
+                  <a:graphicData uri="http://schemas.microsoft.com/office/word/2010/wordprocessingShape">
+                    <wps:wsp>
+                      <wps:cNvSpPr/>
+                      <wps:spPr>
+                        <a:xfrm>
+                          <a:off x="0" y="0"/>
+                          <a:ext cx="2651762" cy="1195070"/>
+                        </a:xfrm>
+                        <a:prstGeom prst="rect">
+                          <a:avLst/>
+                        </a:prstGeom>
+                        <a:noFill/>
+                        <a:ln w="12700" cap="flat">
+                          <a:noFill/>
+                          <a:miter lim="400000"/>
+                        </a:ln>
+                        <a:effectLst/>
+                      </wps:spPr>
+                      <wps:txbx>
+                        <w:txbxContent>
+                          <w:p>
+                            <w:pPr>
+                              <w:pStyle w:val="Body A"/>
+                            </w:pPr>
+                            <w:r>
+                              <w:rPr>
+                                <w:rtl w:val="0"/>
+                                <w:lang w:val="en-US"/>
+                              </w:rPr>
+                              <w:t>After the death of the previous Emperor, you backed the wrong candidate for the Purple. Lose one</w:t>
+                            </w:r>
+                            <w:r>
+                              <w:rPr>
+                                <w:rtl w:val="0"/>
+                                <w:lang w:val="de-DE"/>
+                              </w:rPr>
+                              <w:t xml:space="preserve"> prestige.</w:t>
+                            </w:r>
+                          </w:p>
+                        </w:txbxContent>
+                      </wps:txbx>
+                      <wps:bodyPr wrap="square" lIns="0" tIns="0" rIns="0" bIns="0" numCol="1" anchor="t">
+                        <a:noAutofit/>
+                      </wps:bodyPr>
+                    </wps:wsp>
+                  </a:graphicData>
+                </a:graphic>
+              </wp:anchor>
+            </w:drawing>
+          </mc:Choice>
+          <mc:Fallback>
+            <w:pict>
+              <v:rect id="_x0000_s1042" style="visibility:visible;position:absolute;margin-left:310.8pt;margin-top:68.3pt;width:208.8pt;height:94.1pt;z-index:251662336;mso-position-horizontal:absolute;mso-position-horizontal-relative:page;mso-position-vertical:absolute;mso-position-vertical-relative:page;mso-wrap-distance-left:4.5pt;mso-wrap-distance-top:4.5pt;mso-wrap-distance-right:4.5pt;mso-wrap-distance-bottom:4.5pt;">
+                <v:fill on="f"/>
+                <v:stroke on="f" weight="1.0pt" dashstyle="solid" endcap="flat" miterlimit="400.0%" joinstyle="miter" linestyle="single" startarrow="none" startarrowwidth="medium" startarrowlength="medium" endarrow="none" endarrowwidth="medium" endarrowlength="medium"/>
+                <v:textbox>
+                  <w:txbxContent>
+                    <w:p>
+                      <w:pPr>
+                        <w:pStyle w:val="Body A"/>
+                      </w:pPr>
+                      <w:r>
+                        <w:rPr>
+                          <w:rtl w:val="0"/>
+                          <w:lang w:val="en-US"/>
+                        </w:rPr>
+                        <w:t>After the death of the previous Emperor, you backed the wrong candidate for the Purple. Lose one</w:t>
+                      </w:r>
+                      <w:r>
+                        <w:rPr>
+                          <w:rtl w:val="0"/>
+                          <w:lang w:val="de-DE"/>
+                        </w:rPr>
+                        <w:t xml:space="preserve"> prestige.</w:t>
+                      </w:r>
+                    </w:p>
+                  </w:txbxContent>
+                </v:textbox>
+                <w10:wrap type="through" side="bothSides" anchorx="page" anchory="page"/>
+              </v:rect>
+            </w:pict>
+          </mc:Fallback>
+        </mc:AlternateContent>
+      </w:r>
+      <w:r>
+        <mc:AlternateContent>
+          <mc:Choice Requires="wps">
+            <w:drawing>
+              <wp:anchor distT="57150" distB="57150" distL="57150" distR="57150" simplePos="0" relativeHeight="251660288" behindDoc="0" locked="0" layoutInCell="1" allowOverlap="1">
+                <wp:simplePos x="0" y="0"/>
+                <wp:positionH relativeFrom="page">
+                  <wp:posOffset>817243</wp:posOffset>
+                </wp:positionH>
+                <wp:positionV relativeFrom="page">
+                  <wp:posOffset>867410</wp:posOffset>
+                </wp:positionV>
+                <wp:extent cx="2651762" cy="1195070"/>
                 <wp:effectExtent l="0" t="0" r="0" b="0"/>
                 <wp:wrapThrough wrapText="bothSides" distL="57150" distR="57150">
                   <wp:wrapPolygon edited="1">
@@ -2108,7 +1917,7 @@
                       <wps:spPr>
                         <a:xfrm>
                           <a:off x="0" y="0"/>
-                          <a:ext cx="2651761" cy="1195070"/>
+                          <a:ext cx="2651762" cy="1195070"/>
                         </a:xfrm>
                         <a:prstGeom prst="rect">
                           <a:avLst/>
@@ -2124,28 +1933,14 @@
                         <w:txbxContent>
                           <w:p>
                             <w:pPr>
-                              <w:pStyle w:val="Body"/>
+                              <w:pStyle w:val="Body A"/>
                             </w:pPr>
                             <w:r>
                               <w:rPr>
                                 <w:rtl w:val="0"/>
                                 <w:lang w:val="en-US"/>
                               </w:rPr>
-                              <w:t xml:space="preserve">After the death of the previous Emperor, you backed the wrong candidate for the Purple. Lose </w:t>
-                            </w:r>
-                            <w:r>
-                              <w:rPr>
-                                <w:rtl w:val="0"/>
-                                <w:lang w:val="en-US"/>
-                              </w:rPr>
-                              <w:t>one</w:t>
-                            </w:r>
-                            <w:r>
-                              <w:rPr>
-                                <w:rtl w:val="0"/>
-                                <w:lang w:val="de-DE"/>
-                              </w:rPr>
-                              <w:t xml:space="preserve"> prestige.</w:t>
+                              <w:t>Plague in the Aegean kills thousands in the cities on the coast.  Agents in Athens, Delos, Rhodes, Constantinople, and Thessalonika all die (and are removed from play).</w:t>
                             </w:r>
                           </w:p>
                         </w:txbxContent>
@@ -2161,35 +1956,21 @@
           </mc:Choice>
           <mc:Fallback>
             <w:pict>
-              <v:rect id="_x0000_s1043" style="visibility:visible;position:absolute;margin-left:310.9pt;margin-top:68.3pt;width:208.8pt;height:94.1pt;z-index:251662336;mso-position-horizontal:absolute;mso-position-horizontal-relative:page;mso-position-vertical:absolute;mso-position-vertical-relative:page;mso-wrap-distance-left:4.5pt;mso-wrap-distance-top:4.5pt;mso-wrap-distance-right:4.5pt;mso-wrap-distance-bottom:4.5pt;">
+              <v:rect id="_x0000_s1043" style="visibility:visible;position:absolute;margin-left:64.3pt;margin-top:68.3pt;width:208.8pt;height:94.1pt;z-index:251660288;mso-position-horizontal:absolute;mso-position-horizontal-relative:page;mso-position-vertical:absolute;mso-position-vertical-relative:page;mso-wrap-distance-left:4.5pt;mso-wrap-distance-top:4.5pt;mso-wrap-distance-right:4.5pt;mso-wrap-distance-bottom:4.5pt;">
                 <v:fill on="f"/>
                 <v:stroke on="f" weight="1.0pt" dashstyle="solid" endcap="flat" miterlimit="400.0%" joinstyle="miter" linestyle="single" startarrow="none" startarrowwidth="medium" startarrowlength="medium" endarrow="none" endarrowwidth="medium" endarrowlength="medium"/>
                 <v:textbox>
                   <w:txbxContent>
                     <w:p>
                       <w:pPr>
-                        <w:pStyle w:val="Body"/>
+                        <w:pStyle w:val="Body A"/>
                       </w:pPr>
                       <w:r>
                         <w:rPr>
                           <w:rtl w:val="0"/>
                           <w:lang w:val="en-US"/>
                         </w:rPr>
-                        <w:t xml:space="preserve">After the death of the previous Emperor, you backed the wrong candidate for the Purple. Lose </w:t>
-                      </w:r>
-                      <w:r>
-                        <w:rPr>
-                          <w:rtl w:val="0"/>
-                          <w:lang w:val="en-US"/>
-                        </w:rPr>
-                        <w:t>one</w:t>
-                      </w:r>
-                      <w:r>
-                        <w:rPr>
-                          <w:rtl w:val="0"/>
-                          <w:lang w:val="de-DE"/>
-                        </w:rPr>
-                        <w:t xml:space="preserve"> prestige.</w:t>
+                        <w:t>Plague in the Aegean kills thousands in the cities on the coast.  Agents in Athens, Delos, Rhodes, Constantinople, and Thessalonika all die (and are removed from play).</w:t>
                       </w:r>
                     </w:p>
                   </w:txbxContent>
@@ -2204,15 +1985,15 @@
         <mc:AlternateContent>
           <mc:Choice Requires="wps">
             <w:drawing>
-              <wp:anchor distT="57150" distB="57150" distL="57150" distR="57150" simplePos="0" relativeHeight="251660288" behindDoc="0" locked="0" layoutInCell="1" allowOverlap="1">
+              <wp:anchor distT="57150" distB="57150" distL="57150" distR="57150" simplePos="0" relativeHeight="251659264" behindDoc="0" locked="0" layoutInCell="1" allowOverlap="1">
                 <wp:simplePos x="0" y="0"/>
                 <wp:positionH relativeFrom="page">
-                  <wp:posOffset>817244</wp:posOffset>
+                  <wp:posOffset>817243</wp:posOffset>
                 </wp:positionH>
                 <wp:positionV relativeFrom="page">
-                  <wp:posOffset>867410</wp:posOffset>
+                  <wp:posOffset>642620</wp:posOffset>
                 </wp:positionV>
-                <wp:extent cx="2651761" cy="1195070"/>
+                <wp:extent cx="2651761" cy="224789"/>
                 <wp:effectExtent l="0" t="0" r="0" b="0"/>
                 <wp:wrapThrough wrapText="bothSides" distL="57150" distR="57150">
                   <wp:wrapPolygon edited="1">
@@ -2232,103 +2013,7 @@
                       <wps:spPr>
                         <a:xfrm>
                           <a:off x="0" y="0"/>
-                          <a:ext cx="2651761" cy="1195070"/>
-                        </a:xfrm>
-                        <a:prstGeom prst="rect">
-                          <a:avLst/>
-                        </a:prstGeom>
-                        <a:noFill/>
-                        <a:ln w="12700" cap="flat">
-                          <a:noFill/>
-                          <a:miter lim="400000"/>
-                        </a:ln>
-                        <a:effectLst/>
-                      </wps:spPr>
-                      <wps:txbx>
-                        <w:txbxContent>
-                          <w:p>
-                            <w:pPr>
-                              <w:pStyle w:val="Body"/>
-                            </w:pPr>
-                            <w:r>
-                              <w:rPr>
-                                <w:rtl w:val="0"/>
-                                <w:lang w:val="en-US"/>
-                              </w:rPr>
-                              <w:t>Plague in the Aegean kills thousands in the cities on the coast.  Agents in Athens, Delos, Rhodes, Constantinople, and Thessalonika all die (and are removed from play).</w:t>
-                            </w:r>
-                          </w:p>
-                        </w:txbxContent>
-                      </wps:txbx>
-                      <wps:bodyPr wrap="square" lIns="0" tIns="0" rIns="0" bIns="0" numCol="1" anchor="t">
-                        <a:noAutofit/>
-                      </wps:bodyPr>
-                    </wps:wsp>
-                  </a:graphicData>
-                </a:graphic>
-              </wp:anchor>
-            </w:drawing>
-          </mc:Choice>
-          <mc:Fallback>
-            <w:pict>
-              <v:rect id="_x0000_s1044" style="visibility:visible;position:absolute;margin-left:64.3pt;margin-top:68.3pt;width:208.8pt;height:94.1pt;z-index:251660288;mso-position-horizontal:absolute;mso-position-horizontal-relative:page;mso-position-vertical:absolute;mso-position-vertical-relative:page;mso-wrap-distance-left:4.5pt;mso-wrap-distance-top:4.5pt;mso-wrap-distance-right:4.5pt;mso-wrap-distance-bottom:4.5pt;">
-                <v:fill on="f"/>
-                <v:stroke on="f" weight="1.0pt" dashstyle="solid" endcap="flat" miterlimit="400.0%" joinstyle="miter" linestyle="single" startarrow="none" startarrowwidth="medium" startarrowlength="medium" endarrow="none" endarrowwidth="medium" endarrowlength="medium"/>
-                <v:textbox>
-                  <w:txbxContent>
-                    <w:p>
-                      <w:pPr>
-                        <w:pStyle w:val="Body"/>
-                      </w:pPr>
-                      <w:r>
-                        <w:rPr>
-                          <w:rtl w:val="0"/>
-                          <w:lang w:val="en-US"/>
-                        </w:rPr>
-                        <w:t>Plague in the Aegean kills thousands in the cities on the coast.  Agents in Athens, Delos, Rhodes, Constantinople, and Thessalonika all die (and are removed from play).</w:t>
-                      </w:r>
-                    </w:p>
-                  </w:txbxContent>
-                </v:textbox>
-                <w10:wrap type="through" side="bothSides" anchorx="page" anchory="page"/>
-              </v:rect>
-            </w:pict>
-          </mc:Fallback>
-        </mc:AlternateContent>
-      </w:r>
-      <w:r>
-        <mc:AlternateContent>
-          <mc:Choice Requires="wps">
-            <w:drawing>
-              <wp:anchor distT="57150" distB="57150" distL="57150" distR="57150" simplePos="0" relativeHeight="251659264" behindDoc="0" locked="0" layoutInCell="1" allowOverlap="1">
-                <wp:simplePos x="0" y="0"/>
-                <wp:positionH relativeFrom="page">
-                  <wp:posOffset>817244</wp:posOffset>
-                </wp:positionH>
-                <wp:positionV relativeFrom="page">
-                  <wp:posOffset>642620</wp:posOffset>
-                </wp:positionV>
-                <wp:extent cx="2651760" cy="224789"/>
-                <wp:effectExtent l="0" t="0" r="0" b="0"/>
-                <wp:wrapThrough wrapText="bothSides" distL="57150" distR="57150">
-                  <wp:wrapPolygon edited="1">
-                    <wp:start x="0" y="0"/>
-                    <wp:lineTo x="21600" y="0"/>
-                    <wp:lineTo x="21600" y="21600"/>
-                    <wp:lineTo x="0" y="21600"/>
-                    <wp:lineTo x="0" y="0"/>
-                  </wp:wrapPolygon>
-                </wp:wrapThrough>
-                <wp:docPr id="1073741884" name="officeArt object"/>
-                <wp:cNvGraphicFramePr/>
-                <a:graphic xmlns:a="http://schemas.openxmlformats.org/drawingml/2006/main">
-                  <a:graphicData uri="http://schemas.microsoft.com/office/word/2010/wordprocessingShape">
-                    <wps:wsp>
-                      <wps:cNvSpPr/>
-                      <wps:spPr>
-                        <a:xfrm>
-                          <a:off x="0" y="0"/>
-                          <a:ext cx="2651760" cy="224789"/>
+                          <a:ext cx="2651761" cy="224789"/>
                         </a:xfrm>
                         <a:prstGeom prst="rect">
                           <a:avLst/>
@@ -2366,7 +2051,7 @@
           </mc:Choice>
           <mc:Fallback>
             <w:pict>
-              <v:rect id="_x0000_s1045" style="visibility:visible;position:absolute;margin-left:64.3pt;margin-top:50.6pt;width:208.8pt;height:17.7pt;z-index:251659264;mso-position-horizontal:absolute;mso-position-horizontal-relative:page;mso-position-vertical:absolute;mso-position-vertical-relative:page;mso-wrap-distance-left:4.5pt;mso-wrap-distance-top:4.5pt;mso-wrap-distance-right:4.5pt;mso-wrap-distance-bottom:4.5pt;">
+              <v:rect id="_x0000_s1044" style="visibility:visible;position:absolute;margin-left:64.3pt;margin-top:50.6pt;width:208.8pt;height:17.7pt;z-index:251659264;mso-position-horizontal:absolute;mso-position-horizontal-relative:page;mso-position-vertical:absolute;mso-position-vertical-relative:page;mso-wrap-distance-left:4.5pt;mso-wrap-distance-top:4.5pt;mso-wrap-distance-right:4.5pt;mso-wrap-distance-bottom:4.5pt;">
                 <v:fill on="f"/>
                 <v:stroke on="f" weight="1.0pt" dashstyle="solid" endcap="flat" miterlimit="400.0%" joinstyle="miter" linestyle="single" startarrow="none" startarrowwidth="medium" startarrowlength="medium" endarrow="none" endarrowwidth="medium" endarrowlength="medium"/>
                 <v:textbox>
@@ -2394,10 +2079,10 @@
         <mc:AlternateContent>
           <mc:Choice Requires="wps">
             <w:drawing>
-              <wp:anchor distT="152400" distB="152400" distL="152400" distR="152400" simplePos="0" relativeHeight="251679744" behindDoc="0" locked="0" layoutInCell="1" allowOverlap="1">
+              <wp:anchor distT="152400" distB="152400" distL="152400" distR="152400" simplePos="0" relativeHeight="251678720" behindDoc="0" locked="0" layoutInCell="1" allowOverlap="1">
                 <wp:simplePos x="0" y="0"/>
-                <wp:positionH relativeFrom="margin">
-                  <wp:posOffset>3261994</wp:posOffset>
+                <wp:positionH relativeFrom="page">
+                  <wp:posOffset>3947794</wp:posOffset>
                 </wp:positionH>
                 <wp:positionV relativeFrom="line">
                   <wp:posOffset>5302885</wp:posOffset>
@@ -2413,7 +2098,7 @@
                     <wp:lineTo x="0" y="0"/>
                   </wp:wrapPolygon>
                 </wp:wrapThrough>
-                <wp:docPr id="1073741885" name="officeArt object"/>
+                <wp:docPr id="1073741884" name="officeArt object"/>
                 <wp:cNvGraphicFramePr/>
                 <a:graphic xmlns:a="http://schemas.openxmlformats.org/drawingml/2006/main">
                   <a:graphicData uri="http://schemas.microsoft.com/office/word/2010/wordprocessingShape">
@@ -2438,42 +2123,14 @@
                         <w:txbxContent>
                           <w:p>
                             <w:pPr>
-                              <w:pStyle w:val="Body"/>
+                              <w:pStyle w:val="Body A"/>
                             </w:pPr>
                             <w:r>
                               <w:rPr>
                                 <w:rtl w:val="0"/>
                                 <w:lang w:val="en-US"/>
                               </w:rPr>
-                              <w:t xml:space="preserve">Census. Those who have </w:t>
-                            </w:r>
-                            <w:r>
-                              <w:rPr>
-                                <w:rtl w:val="0"/>
-                                <w:lang w:val="en-US"/>
-                              </w:rPr>
-                              <w:t>1000</w:t>
-                            </w:r>
-                            <w:r>
-                              <w:rPr>
-                                <w:rtl w:val="0"/>
-                                <w:lang w:val="en-US"/>
-                              </w:rPr>
-                              <w:t xml:space="preserve"> money are enrolled in the Senate, and receive </w:t>
-                            </w:r>
-                            <w:r>
-                              <w:rPr>
-                                <w:rtl w:val="0"/>
-                                <w:lang w:val="en-US"/>
-                              </w:rPr>
-                              <w:t>one</w:t>
-                            </w:r>
-                            <w:r>
-                              <w:rPr>
-                                <w:rtl w:val="0"/>
-                                <w:lang w:val="en-US"/>
-                              </w:rPr>
-                              <w:t xml:space="preserve"> prestige. Those who </w:t>
+                              <w:t xml:space="preserve">Census. Those who have 1000 money are enrolled in the Senate, and receive one prestige. Those who </w:t>
                             </w:r>
                             <w:r>
                               <w:rPr>
@@ -2489,28 +2146,7 @@
                                 <w:rtl w:val="0"/>
                                 <w:lang w:val="en-US"/>
                               </w:rPr>
-                              <w:t xml:space="preserve"> in the Senate but do not have </w:t>
-                            </w:r>
-                            <w:r>
-                              <w:rPr>
-                                <w:rtl w:val="0"/>
-                                <w:lang w:val="en-US"/>
-                              </w:rPr>
-                              <w:t>1000</w:t>
-                            </w:r>
-                            <w:r>
-                              <w:rPr>
-                                <w:rtl w:val="0"/>
-                                <w:lang w:val="en-US"/>
-                              </w:rPr>
-                              <w:t xml:space="preserve"> money are removed, and lose </w:t>
-                            </w:r>
-                            <w:r>
-                              <w:rPr>
-                                <w:rtl w:val="0"/>
-                                <w:lang w:val="en-US"/>
-                              </w:rPr>
-                              <w:t>one</w:t>
+                              <w:t xml:space="preserve"> in the Senate but do not have 1000 money are removed, and lose one</w:t>
                             </w:r>
                             <w:r>
                               <w:rPr>
@@ -2522,7 +2158,7 @@
                           </w:p>
                         </w:txbxContent>
                       </wps:txbx>
-                      <wps:bodyPr wrap="square" lIns="45719" tIns="45719" rIns="45719" bIns="45719" numCol="1" anchor="t">
+                      <wps:bodyPr wrap="square" lIns="45718" tIns="45718" rIns="45718" bIns="45718" numCol="1" anchor="t">
                         <a:noAutofit/>
                       </wps:bodyPr>
                     </wps:wsp>
@@ -2533,49 +2169,21 @@
           </mc:Choice>
           <mc:Fallback>
             <w:pict>
-              <v:rect id="_x0000_s1046" style="visibility:visible;position:absolute;margin-left:256.9pt;margin-top:417.5pt;width:250.0pt;height:128.0pt;z-index:251679744;mso-position-horizontal:absolute;mso-position-horizontal-relative:margin;mso-position-vertical:absolute;mso-position-vertical-relative:line;mso-wrap-distance-left:12.0pt;mso-wrap-distance-top:12.0pt;mso-wrap-distance-right:12.0pt;mso-wrap-distance-bottom:12.0pt;">
+              <v:rect id="_x0000_s1045" style="visibility:visible;position:absolute;margin-left:310.8pt;margin-top:417.5pt;width:250.0pt;height:128.0pt;z-index:251678720;mso-position-horizontal:absolute;mso-position-horizontal-relative:page;mso-position-vertical:absolute;mso-position-vertical-relative:line;mso-wrap-distance-left:12.0pt;mso-wrap-distance-top:12.0pt;mso-wrap-distance-right:12.0pt;mso-wrap-distance-bottom:12.0pt;">
                 <v:fill on="f"/>
                 <v:stroke on="f" weight="1.0pt" dashstyle="solid" endcap="flat" miterlimit="400.0%" joinstyle="miter" linestyle="single" startarrow="none" startarrowwidth="medium" startarrowlength="medium" endarrow="none" endarrowwidth="medium" endarrowlength="medium"/>
                 <v:textbox>
                   <w:txbxContent>
                     <w:p>
                       <w:pPr>
-                        <w:pStyle w:val="Body"/>
+                        <w:pStyle w:val="Body A"/>
                       </w:pPr>
                       <w:r>
                         <w:rPr>
                           <w:rtl w:val="0"/>
                           <w:lang w:val="en-US"/>
                         </w:rPr>
-                        <w:t xml:space="preserve">Census. Those who have </w:t>
-                      </w:r>
-                      <w:r>
-                        <w:rPr>
-                          <w:rtl w:val="0"/>
-                          <w:lang w:val="en-US"/>
-                        </w:rPr>
-                        <w:t>1000</w:t>
-                      </w:r>
-                      <w:r>
-                        <w:rPr>
-                          <w:rtl w:val="0"/>
-                          <w:lang w:val="en-US"/>
-                        </w:rPr>
-                        <w:t xml:space="preserve"> money are enrolled in the Senate, and receive </w:t>
-                      </w:r>
-                      <w:r>
-                        <w:rPr>
-                          <w:rtl w:val="0"/>
-                          <w:lang w:val="en-US"/>
-                        </w:rPr>
-                        <w:t>one</w:t>
-                      </w:r>
-                      <w:r>
-                        <w:rPr>
-                          <w:rtl w:val="0"/>
-                          <w:lang w:val="en-US"/>
-                        </w:rPr>
-                        <w:t xml:space="preserve"> prestige. Those who </w:t>
+                        <w:t xml:space="preserve">Census. Those who have 1000 money are enrolled in the Senate, and receive one prestige. Those who </w:t>
                       </w:r>
                       <w:r>
                         <w:rPr>
@@ -2591,28 +2199,7 @@
                           <w:rtl w:val="0"/>
                           <w:lang w:val="en-US"/>
                         </w:rPr>
-                        <w:t xml:space="preserve"> in the Senate but do not have </w:t>
-                      </w:r>
-                      <w:r>
-                        <w:rPr>
-                          <w:rtl w:val="0"/>
-                          <w:lang w:val="en-US"/>
-                        </w:rPr>
-                        <w:t>1000</w:t>
-                      </w:r>
-                      <w:r>
-                        <w:rPr>
-                          <w:rtl w:val="0"/>
-                          <w:lang w:val="en-US"/>
-                        </w:rPr>
-                        <w:t xml:space="preserve"> money are removed, and lose </w:t>
-                      </w:r>
-                      <w:r>
-                        <w:rPr>
-                          <w:rtl w:val="0"/>
-                          <w:lang w:val="en-US"/>
-                        </w:rPr>
-                        <w:t>one</w:t>
+                        <w:t xml:space="preserve"> in the Senate but do not have 1000 money are removed, and lose one</w:t>
                       </w:r>
                       <w:r>
                         <w:rPr>
@@ -2624,7 +2211,7 @@
                     </w:p>
                   </w:txbxContent>
                 </v:textbox>
-                <w10:wrap type="through" side="bothSides" anchorx="margin"/>
+                <w10:wrap type="through" side="bothSides" anchorx="page"/>
               </v:rect>
             </w:pict>
           </mc:Fallback>
@@ -2646,7 +2233,8 @@
 <w:ftr xmlns:r="http://schemas.openxmlformats.org/officeDocument/2006/relationships" xmlns:wp="http://schemas.openxmlformats.org/drawingml/2006/wordprocessingDrawing" xmlns:w="http://schemas.openxmlformats.org/wordprocessingml/2006/main" xmlns:w10="urn:schemas-microsoft-com:office:word" xmlns:w14="http://schemas.microsoft.com/office/word/2010/wordml" xmlns:wps="http://schemas.microsoft.com/office/word/2010/wordprocessingShape" xmlns:wpg="http://schemas.microsoft.com/office/word/2010/wordprocessingGroup" xmlns:mc="http://schemas.openxmlformats.org/markup-compatibility/2006" xmlns:v="urn:schemas-microsoft-com:vml" xmlns:o="urn:schemas-microsoft-com:office:office" mc:Ignorable="w14">
   <w:p>
     <w:pPr>
-      <w:pStyle w:val="footer"/>
+      <w:pStyle w:val="Header &amp; Footer"/>
+      <w:bidi w:val="0"/>
     </w:pPr>
     <w:r/>
   </w:p>
@@ -2671,7 +2259,7 @@
               <wp:positionV relativeFrom="page">
                 <wp:posOffset>457200</wp:posOffset>
               </wp:positionV>
-              <wp:extent cx="3200401" cy="1828801"/>
+              <wp:extent cx="3200403" cy="1828803"/>
               <wp:effectExtent l="0" t="0" r="0" b="0"/>
               <wp:wrapNone/>
               <wp:docPr id="1073741828" name="officeArt object"/>
@@ -2683,9 +2271,9 @@
                     <wpg:grpSpPr>
                       <a:xfrm>
                         <a:off x="0" y="0"/>
-                        <a:ext cx="3200401" cy="1828801"/>
-                        <a:chOff x="0" y="0"/>
-                        <a:chExt cx="3200400" cy="1828800"/>
+                        <a:ext cx="3200403" cy="1828803"/>
+                        <a:chOff x="0" y="-1"/>
+                        <a:chExt cx="3200402" cy="1828802"/>
                       </a:xfrm>
                     </wpg:grpSpPr>
                     <wps:wsp>
@@ -2693,8 +2281,8 @@
                       <wps:cNvSpPr/>
                       <wps:spPr>
                         <a:xfrm>
-                          <a:off x="-1" y="-1"/>
-                          <a:ext cx="2103121" cy="64136"/>
+                          <a:off x="-1" y="-2"/>
+                          <a:ext cx="2103121" cy="64137"/>
                         </a:xfrm>
                         <a:prstGeom prst="rect">
                           <a:avLst/>
@@ -2716,7 +2304,7 @@
                       <wps:spPr>
                         <a:xfrm>
                           <a:off x="-1" y="1650365"/>
-                          <a:ext cx="2103121" cy="178436"/>
+                          <a:ext cx="2103121" cy="178437"/>
                         </a:xfrm>
                         <a:prstGeom prst="rect">
                           <a:avLst/>
@@ -2738,7 +2326,7 @@
                       <wps:spPr>
                         <a:xfrm>
                           <a:off x="2103119" y="1650365"/>
-                          <a:ext cx="1097282" cy="178436"/>
+                          <a:ext cx="1097283" cy="178437"/>
                         </a:xfrm>
                         <a:prstGeom prst="rect">
                           <a:avLst/>
@@ -2762,17 +2350,17 @@
         </mc:Choice>
         <mc:Fallback>
           <w:pict>
-            <v:group id="_x0000_s1047" style="visibility:visible;position:absolute;margin-left:54.0pt;margin-top:36.0pt;width:252.0pt;height:144.0pt;z-index:-251658240;mso-position-horizontal:absolute;mso-position-horizontal-relative:page;mso-position-vertical:absolute;mso-position-vertical-relative:page;mso-wrap-distance-left:12.0pt;mso-wrap-distance-top:12.0pt;mso-wrap-distance-right:12.0pt;mso-wrap-distance-bottom:12.0pt;" coordorigin="0,0" coordsize="3200400,1828800">
+            <v:group id="_x0000_s1046" style="visibility:visible;position:absolute;margin-left:54.0pt;margin-top:36.0pt;width:252.0pt;height:144.0pt;z-index:-251658240;mso-position-horizontal:absolute;mso-position-horizontal-relative:page;mso-position-vertical:absolute;mso-position-vertical-relative:page;mso-wrap-distance-left:12.0pt;mso-wrap-distance-top:12.0pt;mso-wrap-distance-right:12.0pt;mso-wrap-distance-bottom:12.0pt;" coordorigin="-1,-1" coordsize="3200403,1828803">
               <w10:wrap type="none" side="bothSides" anchorx="page" anchory="page"/>
-              <v:rect id="_x0000_s1048" style="position:absolute;left:0;top:0;width:2103120;height:64135;">
+              <v:rect id="_x0000_s1047" style="position:absolute;left:-1;top:-1;width:2103121;height:64136;">
                 <v:fill color="#BE3A26" opacity="100.0%" type="solid"/>
                 <v:stroke on="f" weight="1.0pt" dashstyle="solid" endcap="flat" miterlimit="400.0%" joinstyle="miter" linestyle="single" startarrow="none" startarrowwidth="medium" startarrowlength="medium" endarrow="none" endarrowwidth="medium" endarrowlength="medium"/>
               </v:rect>
-              <v:rect id="_x0000_s1049" style="position:absolute;left:0;top:1650365;width:2103120;height:178435;">
+              <v:rect id="_x0000_s1048" style="position:absolute;left:-1;top:1650366;width:2103121;height:178436;">
                 <v:fill color="#BE3A26" opacity="100.0%" type="solid"/>
                 <v:stroke on="f" weight="1.0pt" dashstyle="solid" endcap="flat" miterlimit="400.0%" joinstyle="miter" linestyle="single" startarrow="none" startarrowwidth="medium" startarrowlength="medium" endarrow="none" endarrowwidth="medium" endarrowlength="medium"/>
               </v:rect>
-              <v:rect id="_x0000_s1050" style="position:absolute;left:2103120;top:1650365;width:1097280;height:178435;">
+              <v:rect id="_x0000_s1049" style="position:absolute;left:2103120;top:1650366;width:1097282;height:178436;">
                 <v:fill color="#58595B" opacity="100.0%" type="solid"/>
                 <v:stroke on="f" weight="1.0pt" dashstyle="solid" endcap="flat" miterlimit="400.0%" joinstyle="miter" linestyle="single" startarrow="none" startarrowwidth="medium" startarrowlength="medium" endarrow="none" endarrowwidth="medium" endarrowlength="medium"/>
               </v:rect>
@@ -2793,7 +2381,7 @@
               <wp:positionV relativeFrom="page">
                 <wp:posOffset>457200</wp:posOffset>
               </wp:positionV>
-              <wp:extent cx="3200401" cy="1828801"/>
+              <wp:extent cx="3200403" cy="1828803"/>
               <wp:effectExtent l="0" t="0" r="0" b="0"/>
               <wp:wrapNone/>
               <wp:docPr id="1073741832" name="officeArt object"/>
@@ -2805,9 +2393,9 @@
                     <wpg:grpSpPr>
                       <a:xfrm>
                         <a:off x="0" y="0"/>
-                        <a:ext cx="3200401" cy="1828801"/>
-                        <a:chOff x="0" y="0"/>
-                        <a:chExt cx="3200400" cy="1828800"/>
+                        <a:ext cx="3200403" cy="1828803"/>
+                        <a:chOff x="0" y="-1"/>
+                        <a:chExt cx="3200402" cy="1828802"/>
                       </a:xfrm>
                     </wpg:grpSpPr>
                     <wps:wsp>
@@ -2815,8 +2403,8 @@
                       <wps:cNvSpPr/>
                       <wps:spPr>
                         <a:xfrm>
-                          <a:off x="-1" y="-1"/>
-                          <a:ext cx="2103121" cy="64136"/>
+                          <a:off x="-1" y="-2"/>
+                          <a:ext cx="2103121" cy="64137"/>
                         </a:xfrm>
                         <a:prstGeom prst="rect">
                           <a:avLst/>
@@ -2838,7 +2426,7 @@
                       <wps:spPr>
                         <a:xfrm>
                           <a:off x="-1" y="1650365"/>
-                          <a:ext cx="2103121" cy="178436"/>
+                          <a:ext cx="2103121" cy="178437"/>
                         </a:xfrm>
                         <a:prstGeom prst="rect">
                           <a:avLst/>
@@ -2860,7 +2448,7 @@
                       <wps:spPr>
                         <a:xfrm>
                           <a:off x="2103119" y="1650365"/>
-                          <a:ext cx="1097282" cy="178436"/>
+                          <a:ext cx="1097283" cy="178437"/>
                         </a:xfrm>
                         <a:prstGeom prst="rect">
                           <a:avLst/>
@@ -2884,17 +2472,17 @@
         </mc:Choice>
         <mc:Fallback>
           <w:pict>
-            <v:group id="_x0000_s1051" style="visibility:visible;position:absolute;margin-left:306.0pt;margin-top:36.0pt;width:252.0pt;height:144.0pt;z-index:-251657216;mso-position-horizontal:absolute;mso-position-horizontal-relative:page;mso-position-vertical:absolute;mso-position-vertical-relative:page;mso-wrap-distance-left:12.0pt;mso-wrap-distance-top:12.0pt;mso-wrap-distance-right:12.0pt;mso-wrap-distance-bottom:12.0pt;" coordorigin="0,0" coordsize="3200400,1828800">
+            <v:group id="_x0000_s1050" style="visibility:visible;position:absolute;margin-left:306.0pt;margin-top:36.0pt;width:252.0pt;height:144.0pt;z-index:-251657216;mso-position-horizontal:absolute;mso-position-horizontal-relative:page;mso-position-vertical:absolute;mso-position-vertical-relative:page;mso-wrap-distance-left:12.0pt;mso-wrap-distance-top:12.0pt;mso-wrap-distance-right:12.0pt;mso-wrap-distance-bottom:12.0pt;" coordorigin="-1,-1" coordsize="3200403,1828803">
               <w10:wrap type="none" side="bothSides" anchorx="page" anchory="page"/>
-              <v:rect id="_x0000_s1052" style="position:absolute;left:0;top:0;width:2103120;height:64135;">
+              <v:rect id="_x0000_s1051" style="position:absolute;left:-1;top:-1;width:2103121;height:64136;">
                 <v:fill color="#BE3A26" opacity="100.0%" type="solid"/>
                 <v:stroke on="f" weight="1.0pt" dashstyle="solid" endcap="flat" miterlimit="400.0%" joinstyle="miter" linestyle="single" startarrow="none" startarrowwidth="medium" startarrowlength="medium" endarrow="none" endarrowwidth="medium" endarrowlength="medium"/>
               </v:rect>
-              <v:rect id="_x0000_s1053" style="position:absolute;left:0;top:1650365;width:2103120;height:178435;">
+              <v:rect id="_x0000_s1052" style="position:absolute;left:-1;top:1650366;width:2103121;height:178436;">
                 <v:fill color="#BE3A26" opacity="100.0%" type="solid"/>
                 <v:stroke on="f" weight="1.0pt" dashstyle="solid" endcap="flat" miterlimit="400.0%" joinstyle="miter" linestyle="single" startarrow="none" startarrowwidth="medium" startarrowlength="medium" endarrow="none" endarrowwidth="medium" endarrowlength="medium"/>
               </v:rect>
-              <v:rect id="_x0000_s1054" style="position:absolute;left:2103120;top:1650365;width:1097280;height:178435;">
+              <v:rect id="_x0000_s1053" style="position:absolute;left:2103120;top:1650366;width:1097282;height:178436;">
                 <v:fill color="#58595B" opacity="100.0%" type="solid"/>
                 <v:stroke on="f" weight="1.0pt" dashstyle="solid" endcap="flat" miterlimit="400.0%" joinstyle="miter" linestyle="single" startarrow="none" startarrowwidth="medium" startarrowlength="medium" endarrow="none" endarrowwidth="medium" endarrowlength="medium"/>
               </v:rect>
@@ -2915,7 +2503,7 @@
               <wp:positionV relativeFrom="page">
                 <wp:posOffset>2279650</wp:posOffset>
               </wp:positionV>
-              <wp:extent cx="3200401" cy="1828801"/>
+              <wp:extent cx="3200403" cy="1828803"/>
               <wp:effectExtent l="0" t="0" r="0" b="0"/>
               <wp:wrapNone/>
               <wp:docPr id="1073741836" name="officeArt object"/>
@@ -2927,9 +2515,9 @@
                     <wpg:grpSpPr>
                       <a:xfrm>
                         <a:off x="0" y="0"/>
-                        <a:ext cx="3200401" cy="1828801"/>
-                        <a:chOff x="0" y="0"/>
-                        <a:chExt cx="3200400" cy="1828800"/>
+                        <a:ext cx="3200403" cy="1828803"/>
+                        <a:chOff x="0" y="-1"/>
+                        <a:chExt cx="3200402" cy="1828802"/>
                       </a:xfrm>
                     </wpg:grpSpPr>
                     <wps:wsp>
@@ -2937,8 +2525,8 @@
                       <wps:cNvSpPr/>
                       <wps:spPr>
                         <a:xfrm>
-                          <a:off x="-1" y="-1"/>
-                          <a:ext cx="2103121" cy="64136"/>
+                          <a:off x="-1" y="-2"/>
+                          <a:ext cx="2103121" cy="64137"/>
                         </a:xfrm>
                         <a:prstGeom prst="rect">
                           <a:avLst/>
@@ -2960,7 +2548,7 @@
                       <wps:spPr>
                         <a:xfrm>
                           <a:off x="-1" y="1650365"/>
-                          <a:ext cx="2103121" cy="178436"/>
+                          <a:ext cx="2103121" cy="178437"/>
                         </a:xfrm>
                         <a:prstGeom prst="rect">
                           <a:avLst/>
@@ -2982,7 +2570,7 @@
                       <wps:spPr>
                         <a:xfrm>
                           <a:off x="2103119" y="1650365"/>
-                          <a:ext cx="1097282" cy="178436"/>
+                          <a:ext cx="1097283" cy="178437"/>
                         </a:xfrm>
                         <a:prstGeom prst="rect">
                           <a:avLst/>
@@ -3006,17 +2594,17 @@
         </mc:Choice>
         <mc:Fallback>
           <w:pict>
-            <v:group id="_x0000_s1055" style="visibility:visible;position:absolute;margin-left:54.0pt;margin-top:179.5pt;width:252.0pt;height:144.0pt;z-index:-251656192;mso-position-horizontal:absolute;mso-position-horizontal-relative:page;mso-position-vertical:absolute;mso-position-vertical-relative:page;mso-wrap-distance-left:12.0pt;mso-wrap-distance-top:12.0pt;mso-wrap-distance-right:12.0pt;mso-wrap-distance-bottom:12.0pt;" coordorigin="0,0" coordsize="3200400,1828800">
+            <v:group id="_x0000_s1054" style="visibility:visible;position:absolute;margin-left:54.0pt;margin-top:179.5pt;width:252.0pt;height:144.0pt;z-index:-251656192;mso-position-horizontal:absolute;mso-position-horizontal-relative:page;mso-position-vertical:absolute;mso-position-vertical-relative:page;mso-wrap-distance-left:12.0pt;mso-wrap-distance-top:12.0pt;mso-wrap-distance-right:12.0pt;mso-wrap-distance-bottom:12.0pt;" coordorigin="-1,-1" coordsize="3200403,1828803">
               <w10:wrap type="none" side="bothSides" anchorx="page" anchory="page"/>
-              <v:rect id="_x0000_s1056" style="position:absolute;left:0;top:0;width:2103120;height:64135;">
+              <v:rect id="_x0000_s1055" style="position:absolute;left:-1;top:-1;width:2103121;height:64136;">
                 <v:fill color="#BE3A26" opacity="100.0%" type="solid"/>
                 <v:stroke on="f" weight="1.0pt" dashstyle="solid" endcap="flat" miterlimit="400.0%" joinstyle="miter" linestyle="single" startarrow="none" startarrowwidth="medium" startarrowlength="medium" endarrow="none" endarrowwidth="medium" endarrowlength="medium"/>
               </v:rect>
-              <v:rect id="_x0000_s1057" style="position:absolute;left:0;top:1650365;width:2103120;height:178435;">
+              <v:rect id="_x0000_s1056" style="position:absolute;left:-1;top:1650366;width:2103121;height:178436;">
                 <v:fill color="#BE3A26" opacity="100.0%" type="solid"/>
                 <v:stroke on="f" weight="1.0pt" dashstyle="solid" endcap="flat" miterlimit="400.0%" joinstyle="miter" linestyle="single" startarrow="none" startarrowwidth="medium" startarrowlength="medium" endarrow="none" endarrowwidth="medium" endarrowlength="medium"/>
               </v:rect>
-              <v:rect id="_x0000_s1058" style="position:absolute;left:2103120;top:1650365;width:1097280;height:178435;">
+              <v:rect id="_x0000_s1057" style="position:absolute;left:2103120;top:1650366;width:1097282;height:178436;">
                 <v:fill color="#58595B" opacity="100.0%" type="solid"/>
                 <v:stroke on="f" weight="1.0pt" dashstyle="solid" endcap="flat" miterlimit="400.0%" joinstyle="miter" linestyle="single" startarrow="none" startarrowwidth="medium" startarrowlength="medium" endarrow="none" endarrowwidth="medium" endarrowlength="medium"/>
               </v:rect>
@@ -3037,7 +2625,7 @@
               <wp:positionV relativeFrom="page">
                 <wp:posOffset>2279650</wp:posOffset>
               </wp:positionV>
-              <wp:extent cx="3200401" cy="1828801"/>
+              <wp:extent cx="3200403" cy="1828803"/>
               <wp:effectExtent l="0" t="0" r="0" b="0"/>
               <wp:wrapNone/>
               <wp:docPr id="1073741840" name="officeArt object"/>
@@ -3049,9 +2637,9 @@
                     <wpg:grpSpPr>
                       <a:xfrm>
                         <a:off x="0" y="0"/>
-                        <a:ext cx="3200401" cy="1828801"/>
-                        <a:chOff x="0" y="0"/>
-                        <a:chExt cx="3200400" cy="1828800"/>
+                        <a:ext cx="3200403" cy="1828803"/>
+                        <a:chOff x="0" y="-1"/>
+                        <a:chExt cx="3200402" cy="1828802"/>
                       </a:xfrm>
                     </wpg:grpSpPr>
                     <wps:wsp>
@@ -3059,8 +2647,8 @@
                       <wps:cNvSpPr/>
                       <wps:spPr>
                         <a:xfrm>
-                          <a:off x="-1" y="-1"/>
-                          <a:ext cx="2103121" cy="64136"/>
+                          <a:off x="-1" y="-2"/>
+                          <a:ext cx="2103121" cy="64137"/>
                         </a:xfrm>
                         <a:prstGeom prst="rect">
                           <a:avLst/>
@@ -3082,7 +2670,7 @@
                       <wps:spPr>
                         <a:xfrm>
                           <a:off x="-1" y="1650365"/>
-                          <a:ext cx="2103121" cy="178436"/>
+                          <a:ext cx="2103121" cy="178437"/>
                         </a:xfrm>
                         <a:prstGeom prst="rect">
                           <a:avLst/>
@@ -3104,7 +2692,7 @@
                       <wps:spPr>
                         <a:xfrm>
                           <a:off x="2103119" y="1650365"/>
-                          <a:ext cx="1097282" cy="178436"/>
+                          <a:ext cx="1097283" cy="178437"/>
                         </a:xfrm>
                         <a:prstGeom prst="rect">
                           <a:avLst/>
@@ -3128,17 +2716,17 @@
         </mc:Choice>
         <mc:Fallback>
           <w:pict>
-            <v:group id="_x0000_s1059" style="visibility:visible;position:absolute;margin-left:306.0pt;margin-top:179.5pt;width:252.0pt;height:144.0pt;z-index:-251655168;mso-position-horizontal:absolute;mso-position-horizontal-relative:page;mso-position-vertical:absolute;mso-position-vertical-relative:page;mso-wrap-distance-left:12.0pt;mso-wrap-distance-top:12.0pt;mso-wrap-distance-right:12.0pt;mso-wrap-distance-bottom:12.0pt;" coordorigin="0,0" coordsize="3200400,1828800">
+            <v:group id="_x0000_s1058" style="visibility:visible;position:absolute;margin-left:306.0pt;margin-top:179.5pt;width:252.0pt;height:144.0pt;z-index:-251655168;mso-position-horizontal:absolute;mso-position-horizontal-relative:page;mso-position-vertical:absolute;mso-position-vertical-relative:page;mso-wrap-distance-left:12.0pt;mso-wrap-distance-top:12.0pt;mso-wrap-distance-right:12.0pt;mso-wrap-distance-bottom:12.0pt;" coordorigin="-1,-1" coordsize="3200403,1828803">
               <w10:wrap type="none" side="bothSides" anchorx="page" anchory="page"/>
-              <v:rect id="_x0000_s1060" style="position:absolute;left:0;top:0;width:2103120;height:64135;">
+              <v:rect id="_x0000_s1059" style="position:absolute;left:-1;top:-1;width:2103121;height:64136;">
                 <v:fill color="#BE3A26" opacity="100.0%" type="solid"/>
                 <v:stroke on="f" weight="1.0pt" dashstyle="solid" endcap="flat" miterlimit="400.0%" joinstyle="miter" linestyle="single" startarrow="none" startarrowwidth="medium" startarrowlength="medium" endarrow="none" endarrowwidth="medium" endarrowlength="medium"/>
               </v:rect>
-              <v:rect id="_x0000_s1061" style="position:absolute;left:0;top:1650365;width:2103120;height:178435;">
+              <v:rect id="_x0000_s1060" style="position:absolute;left:-1;top:1650366;width:2103121;height:178436;">
                 <v:fill color="#BE3A26" opacity="100.0%" type="solid"/>
                 <v:stroke on="f" weight="1.0pt" dashstyle="solid" endcap="flat" miterlimit="400.0%" joinstyle="miter" linestyle="single" startarrow="none" startarrowwidth="medium" startarrowlength="medium" endarrow="none" endarrowwidth="medium" endarrowlength="medium"/>
               </v:rect>
-              <v:rect id="_x0000_s1062" style="position:absolute;left:2103120;top:1650365;width:1097280;height:178435;">
+              <v:rect id="_x0000_s1061" style="position:absolute;left:2103120;top:1650366;width:1097282;height:178436;">
                 <v:fill color="#58595B" opacity="100.0%" type="solid"/>
                 <v:stroke on="f" weight="1.0pt" dashstyle="solid" endcap="flat" miterlimit="400.0%" joinstyle="miter" linestyle="single" startarrow="none" startarrowwidth="medium" startarrowlength="medium" endarrow="none" endarrowwidth="medium" endarrowlength="medium"/>
               </v:rect>
@@ -3159,7 +2747,7 @@
               <wp:positionV relativeFrom="page">
                 <wp:posOffset>4114800</wp:posOffset>
               </wp:positionV>
-              <wp:extent cx="3200401" cy="1828801"/>
+              <wp:extent cx="3200403" cy="1828803"/>
               <wp:effectExtent l="0" t="0" r="0" b="0"/>
               <wp:wrapNone/>
               <wp:docPr id="1073741844" name="officeArt object"/>
@@ -3171,9 +2759,9 @@
                     <wpg:grpSpPr>
                       <a:xfrm>
                         <a:off x="0" y="0"/>
-                        <a:ext cx="3200401" cy="1828801"/>
-                        <a:chOff x="0" y="0"/>
-                        <a:chExt cx="3200400" cy="1828800"/>
+                        <a:ext cx="3200403" cy="1828803"/>
+                        <a:chOff x="0" y="-1"/>
+                        <a:chExt cx="3200402" cy="1828802"/>
                       </a:xfrm>
                     </wpg:grpSpPr>
                     <wps:wsp>
@@ -3181,8 +2769,8 @@
                       <wps:cNvSpPr/>
                       <wps:spPr>
                         <a:xfrm>
-                          <a:off x="-1" y="-1"/>
-                          <a:ext cx="2103121" cy="64136"/>
+                          <a:off x="-1" y="-2"/>
+                          <a:ext cx="2103121" cy="64137"/>
                         </a:xfrm>
                         <a:prstGeom prst="rect">
                           <a:avLst/>
@@ -3204,7 +2792,7 @@
                       <wps:spPr>
                         <a:xfrm>
                           <a:off x="-1" y="1650365"/>
-                          <a:ext cx="2103121" cy="178436"/>
+                          <a:ext cx="2103121" cy="178437"/>
                         </a:xfrm>
                         <a:prstGeom prst="rect">
                           <a:avLst/>
@@ -3226,7 +2814,7 @@
                       <wps:spPr>
                         <a:xfrm>
                           <a:off x="2103119" y="1650365"/>
-                          <a:ext cx="1097282" cy="178436"/>
+                          <a:ext cx="1097283" cy="178437"/>
                         </a:xfrm>
                         <a:prstGeom prst="rect">
                           <a:avLst/>
@@ -3250,17 +2838,17 @@
         </mc:Choice>
         <mc:Fallback>
           <w:pict>
-            <v:group id="_x0000_s1063" style="visibility:visible;position:absolute;margin-left:54.0pt;margin-top:324.0pt;width:252.0pt;height:144.0pt;z-index:-251654144;mso-position-horizontal:absolute;mso-position-horizontal-relative:page;mso-position-vertical:absolute;mso-position-vertical-relative:page;mso-wrap-distance-left:12.0pt;mso-wrap-distance-top:12.0pt;mso-wrap-distance-right:12.0pt;mso-wrap-distance-bottom:12.0pt;" coordorigin="0,0" coordsize="3200400,1828800">
+            <v:group id="_x0000_s1062" style="visibility:visible;position:absolute;margin-left:54.0pt;margin-top:324.0pt;width:252.0pt;height:144.0pt;z-index:-251654144;mso-position-horizontal:absolute;mso-position-horizontal-relative:page;mso-position-vertical:absolute;mso-position-vertical-relative:page;mso-wrap-distance-left:12.0pt;mso-wrap-distance-top:12.0pt;mso-wrap-distance-right:12.0pt;mso-wrap-distance-bottom:12.0pt;" coordorigin="-1,-1" coordsize="3200403,1828803">
               <w10:wrap type="none" side="bothSides" anchorx="page" anchory="page"/>
-              <v:rect id="_x0000_s1064" style="position:absolute;left:0;top:0;width:2103120;height:64135;">
+              <v:rect id="_x0000_s1063" style="position:absolute;left:-1;top:-1;width:2103121;height:64136;">
                 <v:fill color="#BE3A26" opacity="100.0%" type="solid"/>
                 <v:stroke on="f" weight="1.0pt" dashstyle="solid" endcap="flat" miterlimit="400.0%" joinstyle="miter" linestyle="single" startarrow="none" startarrowwidth="medium" startarrowlength="medium" endarrow="none" endarrowwidth="medium" endarrowlength="medium"/>
               </v:rect>
-              <v:rect id="_x0000_s1065" style="position:absolute;left:0;top:1650365;width:2103120;height:178435;">
+              <v:rect id="_x0000_s1064" style="position:absolute;left:-1;top:1650366;width:2103121;height:178436;">
                 <v:fill color="#BE3A26" opacity="100.0%" type="solid"/>
                 <v:stroke on="f" weight="1.0pt" dashstyle="solid" endcap="flat" miterlimit="400.0%" joinstyle="miter" linestyle="single" startarrow="none" startarrowwidth="medium" startarrowlength="medium" endarrow="none" endarrowwidth="medium" endarrowlength="medium"/>
               </v:rect>
-              <v:rect id="_x0000_s1066" style="position:absolute;left:2103120;top:1650365;width:1097280;height:178435;">
+              <v:rect id="_x0000_s1065" style="position:absolute;left:2103120;top:1650366;width:1097282;height:178436;">
                 <v:fill color="#58595B" opacity="100.0%" type="solid"/>
                 <v:stroke on="f" weight="1.0pt" dashstyle="solid" endcap="flat" miterlimit="400.0%" joinstyle="miter" linestyle="single" startarrow="none" startarrowwidth="medium" startarrowlength="medium" endarrow="none" endarrowwidth="medium" endarrowlength="medium"/>
               </v:rect>
@@ -3281,7 +2869,7 @@
               <wp:positionV relativeFrom="page">
                 <wp:posOffset>4114800</wp:posOffset>
               </wp:positionV>
-              <wp:extent cx="3200401" cy="1828801"/>
+              <wp:extent cx="3200403" cy="1828803"/>
               <wp:effectExtent l="0" t="0" r="0" b="0"/>
               <wp:wrapNone/>
               <wp:docPr id="1073741848" name="officeArt object"/>
@@ -3293,9 +2881,9 @@
                     <wpg:grpSpPr>
                       <a:xfrm>
                         <a:off x="0" y="0"/>
-                        <a:ext cx="3200401" cy="1828801"/>
-                        <a:chOff x="0" y="0"/>
-                        <a:chExt cx="3200400" cy="1828800"/>
+                        <a:ext cx="3200403" cy="1828803"/>
+                        <a:chOff x="0" y="-1"/>
+                        <a:chExt cx="3200402" cy="1828802"/>
                       </a:xfrm>
                     </wpg:grpSpPr>
                     <wps:wsp>
@@ -3303,8 +2891,8 @@
                       <wps:cNvSpPr/>
                       <wps:spPr>
                         <a:xfrm>
-                          <a:off x="-1" y="-1"/>
-                          <a:ext cx="2103121" cy="64136"/>
+                          <a:off x="-1" y="-2"/>
+                          <a:ext cx="2103121" cy="64137"/>
                         </a:xfrm>
                         <a:prstGeom prst="rect">
                           <a:avLst/>
@@ -3326,7 +2914,7 @@
                       <wps:spPr>
                         <a:xfrm>
                           <a:off x="-1" y="1650365"/>
-                          <a:ext cx="2103121" cy="178436"/>
+                          <a:ext cx="2103121" cy="178437"/>
                         </a:xfrm>
                         <a:prstGeom prst="rect">
                           <a:avLst/>
@@ -3348,7 +2936,7 @@
                       <wps:spPr>
                         <a:xfrm>
                           <a:off x="2103119" y="1650365"/>
-                          <a:ext cx="1097282" cy="178436"/>
+                          <a:ext cx="1097283" cy="178437"/>
                         </a:xfrm>
                         <a:prstGeom prst="rect">
                           <a:avLst/>
@@ -3372,17 +2960,17 @@
         </mc:Choice>
         <mc:Fallback>
           <w:pict>
-            <v:group id="_x0000_s1067" style="visibility:visible;position:absolute;margin-left:306.0pt;margin-top:324.0pt;width:252.0pt;height:144.0pt;z-index:-251653120;mso-position-horizontal:absolute;mso-position-horizontal-relative:page;mso-position-vertical:absolute;mso-position-vertical-relative:page;mso-wrap-distance-left:12.0pt;mso-wrap-distance-top:12.0pt;mso-wrap-distance-right:12.0pt;mso-wrap-distance-bottom:12.0pt;" coordorigin="0,0" coordsize="3200400,1828800">
+            <v:group id="_x0000_s1066" style="visibility:visible;position:absolute;margin-left:306.0pt;margin-top:324.0pt;width:252.0pt;height:144.0pt;z-index:-251653120;mso-position-horizontal:absolute;mso-position-horizontal-relative:page;mso-position-vertical:absolute;mso-position-vertical-relative:page;mso-wrap-distance-left:12.0pt;mso-wrap-distance-top:12.0pt;mso-wrap-distance-right:12.0pt;mso-wrap-distance-bottom:12.0pt;" coordorigin="-1,-1" coordsize="3200403,1828803">
               <w10:wrap type="none" side="bothSides" anchorx="page" anchory="page"/>
-              <v:rect id="_x0000_s1068" style="position:absolute;left:0;top:0;width:2103120;height:64135;">
+              <v:rect id="_x0000_s1067" style="position:absolute;left:-1;top:-1;width:2103121;height:64136;">
                 <v:fill color="#BE3A26" opacity="100.0%" type="solid"/>
                 <v:stroke on="f" weight="1.0pt" dashstyle="solid" endcap="flat" miterlimit="400.0%" joinstyle="miter" linestyle="single" startarrow="none" startarrowwidth="medium" startarrowlength="medium" endarrow="none" endarrowwidth="medium" endarrowlength="medium"/>
               </v:rect>
-              <v:rect id="_x0000_s1069" style="position:absolute;left:0;top:1650365;width:2103120;height:178435;">
+              <v:rect id="_x0000_s1068" style="position:absolute;left:-1;top:1650366;width:2103121;height:178436;">
                 <v:fill color="#BE3A26" opacity="100.0%" type="solid"/>
                 <v:stroke on="f" weight="1.0pt" dashstyle="solid" endcap="flat" miterlimit="400.0%" joinstyle="miter" linestyle="single" startarrow="none" startarrowwidth="medium" startarrowlength="medium" endarrow="none" endarrowwidth="medium" endarrowlength="medium"/>
               </v:rect>
-              <v:rect id="_x0000_s1070" style="position:absolute;left:2103120;top:1650365;width:1097280;height:178435;">
+              <v:rect id="_x0000_s1069" style="position:absolute;left:2103120;top:1650366;width:1097282;height:178436;">
                 <v:fill color="#58595B" opacity="100.0%" type="solid"/>
                 <v:stroke on="f" weight="1.0pt" dashstyle="solid" endcap="flat" miterlimit="400.0%" joinstyle="miter" linestyle="single" startarrow="none" startarrowwidth="medium" startarrowlength="medium" endarrow="none" endarrowwidth="medium" endarrowlength="medium"/>
               </v:rect>
@@ -3403,7 +2991,7 @@
               <wp:positionV relativeFrom="page">
                 <wp:posOffset>5943600</wp:posOffset>
               </wp:positionV>
-              <wp:extent cx="3200401" cy="1828801"/>
+              <wp:extent cx="3200403" cy="1828803"/>
               <wp:effectExtent l="0" t="0" r="0" b="0"/>
               <wp:wrapNone/>
               <wp:docPr id="1073741852" name="officeArt object"/>
@@ -3415,9 +3003,9 @@
                     <wpg:grpSpPr>
                       <a:xfrm>
                         <a:off x="0" y="0"/>
-                        <a:ext cx="3200401" cy="1828801"/>
-                        <a:chOff x="0" y="0"/>
-                        <a:chExt cx="3200400" cy="1828800"/>
+                        <a:ext cx="3200403" cy="1828803"/>
+                        <a:chOff x="0" y="-1"/>
+                        <a:chExt cx="3200402" cy="1828802"/>
                       </a:xfrm>
                     </wpg:grpSpPr>
                     <wps:wsp>
@@ -3425,8 +3013,8 @@
                       <wps:cNvSpPr/>
                       <wps:spPr>
                         <a:xfrm>
-                          <a:off x="-1" y="-1"/>
-                          <a:ext cx="2103121" cy="64136"/>
+                          <a:off x="-1" y="-2"/>
+                          <a:ext cx="2103121" cy="64137"/>
                         </a:xfrm>
                         <a:prstGeom prst="rect">
                           <a:avLst/>
@@ -3448,7 +3036,7 @@
                       <wps:spPr>
                         <a:xfrm>
                           <a:off x="-1" y="1650365"/>
-                          <a:ext cx="2103121" cy="178436"/>
+                          <a:ext cx="2103121" cy="178437"/>
                         </a:xfrm>
                         <a:prstGeom prst="rect">
                           <a:avLst/>
@@ -3470,7 +3058,7 @@
                       <wps:spPr>
                         <a:xfrm>
                           <a:off x="2103119" y="1650365"/>
-                          <a:ext cx="1097282" cy="178436"/>
+                          <a:ext cx="1097283" cy="178437"/>
                         </a:xfrm>
                         <a:prstGeom prst="rect">
                           <a:avLst/>
@@ -3494,17 +3082,17 @@
         </mc:Choice>
         <mc:Fallback>
           <w:pict>
-            <v:group id="_x0000_s1071" style="visibility:visible;position:absolute;margin-left:54.0pt;margin-top:468.0pt;width:252.0pt;height:144.0pt;z-index:-251652096;mso-position-horizontal:absolute;mso-position-horizontal-relative:page;mso-position-vertical:absolute;mso-position-vertical-relative:page;mso-wrap-distance-left:12.0pt;mso-wrap-distance-top:12.0pt;mso-wrap-distance-right:12.0pt;mso-wrap-distance-bottom:12.0pt;" coordorigin="0,0" coordsize="3200400,1828800">
+            <v:group id="_x0000_s1070" style="visibility:visible;position:absolute;margin-left:54.0pt;margin-top:468.0pt;width:252.0pt;height:144.0pt;z-index:-251652096;mso-position-horizontal:absolute;mso-position-horizontal-relative:page;mso-position-vertical:absolute;mso-position-vertical-relative:page;mso-wrap-distance-left:12.0pt;mso-wrap-distance-top:12.0pt;mso-wrap-distance-right:12.0pt;mso-wrap-distance-bottom:12.0pt;" coordorigin="-1,-1" coordsize="3200403,1828803">
               <w10:wrap type="none" side="bothSides" anchorx="page" anchory="page"/>
-              <v:rect id="_x0000_s1072" style="position:absolute;left:0;top:0;width:2103120;height:64135;">
+              <v:rect id="_x0000_s1071" style="position:absolute;left:-1;top:-1;width:2103121;height:64136;">
                 <v:fill color="#BE3A26" opacity="100.0%" type="solid"/>
                 <v:stroke on="f" weight="1.0pt" dashstyle="solid" endcap="flat" miterlimit="400.0%" joinstyle="miter" linestyle="single" startarrow="none" startarrowwidth="medium" startarrowlength="medium" endarrow="none" endarrowwidth="medium" endarrowlength="medium"/>
               </v:rect>
-              <v:rect id="_x0000_s1073" style="position:absolute;left:0;top:1650365;width:2103120;height:178435;">
+              <v:rect id="_x0000_s1072" style="position:absolute;left:-1;top:1650366;width:2103121;height:178436;">
                 <v:fill color="#BE3A26" opacity="100.0%" type="solid"/>
                 <v:stroke on="f" weight="1.0pt" dashstyle="solid" endcap="flat" miterlimit="400.0%" joinstyle="miter" linestyle="single" startarrow="none" startarrowwidth="medium" startarrowlength="medium" endarrow="none" endarrowwidth="medium" endarrowlength="medium"/>
               </v:rect>
-              <v:rect id="_x0000_s1074" style="position:absolute;left:2103120;top:1650365;width:1097280;height:178435;">
+              <v:rect id="_x0000_s1073" style="position:absolute;left:2103120;top:1650366;width:1097282;height:178436;">
                 <v:fill color="#58595B" opacity="100.0%" type="solid"/>
                 <v:stroke on="f" weight="1.0pt" dashstyle="solid" endcap="flat" miterlimit="400.0%" joinstyle="miter" linestyle="single" startarrow="none" startarrowwidth="medium" startarrowlength="medium" endarrow="none" endarrowwidth="medium" endarrowlength="medium"/>
               </v:rect>
@@ -3525,7 +3113,7 @@
               <wp:positionV relativeFrom="page">
                 <wp:posOffset>5943600</wp:posOffset>
               </wp:positionV>
-              <wp:extent cx="3200401" cy="1828801"/>
+              <wp:extent cx="3200403" cy="1828803"/>
               <wp:effectExtent l="0" t="0" r="0" b="0"/>
               <wp:wrapNone/>
               <wp:docPr id="1073741856" name="officeArt object"/>
@@ -3537,9 +3125,9 @@
                     <wpg:grpSpPr>
                       <a:xfrm>
                         <a:off x="0" y="0"/>
-                        <a:ext cx="3200401" cy="1828801"/>
-                        <a:chOff x="0" y="0"/>
-                        <a:chExt cx="3200400" cy="1828800"/>
+                        <a:ext cx="3200403" cy="1828803"/>
+                        <a:chOff x="0" y="-1"/>
+                        <a:chExt cx="3200402" cy="1828802"/>
                       </a:xfrm>
                     </wpg:grpSpPr>
                     <wps:wsp>
@@ -3547,8 +3135,8 @@
                       <wps:cNvSpPr/>
                       <wps:spPr>
                         <a:xfrm>
-                          <a:off x="-1" y="-1"/>
-                          <a:ext cx="2103121" cy="64136"/>
+                          <a:off x="-1" y="-2"/>
+                          <a:ext cx="2103121" cy="64137"/>
                         </a:xfrm>
                         <a:prstGeom prst="rect">
                           <a:avLst/>
@@ -3570,7 +3158,7 @@
                       <wps:spPr>
                         <a:xfrm>
                           <a:off x="-1" y="1650365"/>
-                          <a:ext cx="2103121" cy="178436"/>
+                          <a:ext cx="2103121" cy="178437"/>
                         </a:xfrm>
                         <a:prstGeom prst="rect">
                           <a:avLst/>
@@ -3592,7 +3180,7 @@
                       <wps:spPr>
                         <a:xfrm>
                           <a:off x="2103119" y="1650365"/>
-                          <a:ext cx="1097282" cy="178436"/>
+                          <a:ext cx="1097283" cy="178437"/>
                         </a:xfrm>
                         <a:prstGeom prst="rect">
                           <a:avLst/>
@@ -3616,17 +3204,17 @@
         </mc:Choice>
         <mc:Fallback>
           <w:pict>
-            <v:group id="_x0000_s1075" style="visibility:visible;position:absolute;margin-left:306.0pt;margin-top:468.0pt;width:252.0pt;height:144.0pt;z-index:-251651072;mso-position-horizontal:absolute;mso-position-horizontal-relative:page;mso-position-vertical:absolute;mso-position-vertical-relative:page;mso-wrap-distance-left:12.0pt;mso-wrap-distance-top:12.0pt;mso-wrap-distance-right:12.0pt;mso-wrap-distance-bottom:12.0pt;" coordorigin="0,0" coordsize="3200400,1828800">
+            <v:group id="_x0000_s1074" style="visibility:visible;position:absolute;margin-left:306.0pt;margin-top:468.0pt;width:252.0pt;height:144.0pt;z-index:-251651072;mso-position-horizontal:absolute;mso-position-horizontal-relative:page;mso-position-vertical:absolute;mso-position-vertical-relative:page;mso-wrap-distance-left:12.0pt;mso-wrap-distance-top:12.0pt;mso-wrap-distance-right:12.0pt;mso-wrap-distance-bottom:12.0pt;" coordorigin="-1,-1" coordsize="3200403,1828803">
               <w10:wrap type="none" side="bothSides" anchorx="page" anchory="page"/>
-              <v:rect id="_x0000_s1076" style="position:absolute;left:0;top:0;width:2103120;height:64135;">
+              <v:rect id="_x0000_s1075" style="position:absolute;left:-1;top:-1;width:2103121;height:64136;">
                 <v:fill color="#BE3A26" opacity="100.0%" type="solid"/>
                 <v:stroke on="f" weight="1.0pt" dashstyle="solid" endcap="flat" miterlimit="400.0%" joinstyle="miter" linestyle="single" startarrow="none" startarrowwidth="medium" startarrowlength="medium" endarrow="none" endarrowwidth="medium" endarrowlength="medium"/>
               </v:rect>
-              <v:rect id="_x0000_s1077" style="position:absolute;left:0;top:1650365;width:2103120;height:178435;">
+              <v:rect id="_x0000_s1076" style="position:absolute;left:-1;top:1650366;width:2103121;height:178436;">
                 <v:fill color="#BE3A26" opacity="100.0%" type="solid"/>
                 <v:stroke on="f" weight="1.0pt" dashstyle="solid" endcap="flat" miterlimit="400.0%" joinstyle="miter" linestyle="single" startarrow="none" startarrowwidth="medium" startarrowlength="medium" endarrow="none" endarrowwidth="medium" endarrowlength="medium"/>
               </v:rect>
-              <v:rect id="_x0000_s1078" style="position:absolute;left:2103120;top:1650365;width:1097280;height:178435;">
+              <v:rect id="_x0000_s1077" style="position:absolute;left:2103120;top:1650366;width:1097282;height:178436;">
                 <v:fill color="#58595B" opacity="100.0%" type="solid"/>
                 <v:stroke on="f" weight="1.0pt" dashstyle="solid" endcap="flat" miterlimit="400.0%" joinstyle="miter" linestyle="single" startarrow="none" startarrowwidth="medium" startarrowlength="medium" endarrow="none" endarrowwidth="medium" endarrowlength="medium"/>
               </v:rect>
@@ -3647,7 +3235,7 @@
               <wp:positionV relativeFrom="page">
                 <wp:posOffset>7772400</wp:posOffset>
               </wp:positionV>
-              <wp:extent cx="3200401" cy="1828801"/>
+              <wp:extent cx="3200403" cy="1828803"/>
               <wp:effectExtent l="0" t="0" r="0" b="0"/>
               <wp:wrapNone/>
               <wp:docPr id="1073741860" name="officeArt object"/>
@@ -3659,9 +3247,9 @@
                     <wpg:grpSpPr>
                       <a:xfrm>
                         <a:off x="0" y="0"/>
-                        <a:ext cx="3200401" cy="1828801"/>
-                        <a:chOff x="0" y="0"/>
-                        <a:chExt cx="3200400" cy="1828800"/>
+                        <a:ext cx="3200403" cy="1828803"/>
+                        <a:chOff x="0" y="-1"/>
+                        <a:chExt cx="3200402" cy="1828802"/>
                       </a:xfrm>
                     </wpg:grpSpPr>
                     <wps:wsp>
@@ -3669,8 +3257,8 @@
                       <wps:cNvSpPr/>
                       <wps:spPr>
                         <a:xfrm>
-                          <a:off x="-1" y="-1"/>
-                          <a:ext cx="2103121" cy="64136"/>
+                          <a:off x="-1" y="-2"/>
+                          <a:ext cx="2103121" cy="64137"/>
                         </a:xfrm>
                         <a:prstGeom prst="rect">
                           <a:avLst/>
@@ -3692,7 +3280,7 @@
                       <wps:spPr>
                         <a:xfrm>
                           <a:off x="-1" y="1650365"/>
-                          <a:ext cx="2103121" cy="178436"/>
+                          <a:ext cx="2103121" cy="178437"/>
                         </a:xfrm>
                         <a:prstGeom prst="rect">
                           <a:avLst/>
@@ -3714,7 +3302,7 @@
                       <wps:spPr>
                         <a:xfrm>
                           <a:off x="2103119" y="1650365"/>
-                          <a:ext cx="1097282" cy="178436"/>
+                          <a:ext cx="1097283" cy="178437"/>
                         </a:xfrm>
                         <a:prstGeom prst="rect">
                           <a:avLst/>
@@ -3738,17 +3326,17 @@
         </mc:Choice>
         <mc:Fallback>
           <w:pict>
-            <v:group id="_x0000_s1079" style="visibility:visible;position:absolute;margin-left:54.0pt;margin-top:612.0pt;width:252.0pt;height:144.0pt;z-index:-251650048;mso-position-horizontal:absolute;mso-position-horizontal-relative:page;mso-position-vertical:absolute;mso-position-vertical-relative:page;mso-wrap-distance-left:12.0pt;mso-wrap-distance-top:12.0pt;mso-wrap-distance-right:12.0pt;mso-wrap-distance-bottom:12.0pt;" coordorigin="0,0" coordsize="3200400,1828800">
+            <v:group id="_x0000_s1078" style="visibility:visible;position:absolute;margin-left:54.0pt;margin-top:612.0pt;width:252.0pt;height:144.0pt;z-index:-251650048;mso-position-horizontal:absolute;mso-position-horizontal-relative:page;mso-position-vertical:absolute;mso-position-vertical-relative:page;mso-wrap-distance-left:12.0pt;mso-wrap-distance-top:12.0pt;mso-wrap-distance-right:12.0pt;mso-wrap-distance-bottom:12.0pt;" coordorigin="-1,-1" coordsize="3200403,1828803">
               <w10:wrap type="none" side="bothSides" anchorx="page" anchory="page"/>
-              <v:rect id="_x0000_s1080" style="position:absolute;left:0;top:0;width:2103120;height:64135;">
+              <v:rect id="_x0000_s1079" style="position:absolute;left:-1;top:-1;width:2103121;height:64136;">
                 <v:fill color="#BE3A26" opacity="100.0%" type="solid"/>
                 <v:stroke on="f" weight="1.0pt" dashstyle="solid" endcap="flat" miterlimit="400.0%" joinstyle="miter" linestyle="single" startarrow="none" startarrowwidth="medium" startarrowlength="medium" endarrow="none" endarrowwidth="medium" endarrowlength="medium"/>
               </v:rect>
-              <v:rect id="_x0000_s1081" style="position:absolute;left:0;top:1650365;width:2103120;height:178435;">
+              <v:rect id="_x0000_s1080" style="position:absolute;left:-1;top:1650366;width:2103121;height:178436;">
                 <v:fill color="#BE3A26" opacity="100.0%" type="solid"/>
                 <v:stroke on="f" weight="1.0pt" dashstyle="solid" endcap="flat" miterlimit="400.0%" joinstyle="miter" linestyle="single" startarrow="none" startarrowwidth="medium" startarrowlength="medium" endarrow="none" endarrowwidth="medium" endarrowlength="medium"/>
               </v:rect>
-              <v:rect id="_x0000_s1082" style="position:absolute;left:2103120;top:1650365;width:1097280;height:178435;">
+              <v:rect id="_x0000_s1081" style="position:absolute;left:2103120;top:1650366;width:1097282;height:178436;">
                 <v:fill color="#58595B" opacity="100.0%" type="solid"/>
                 <v:stroke on="f" weight="1.0pt" dashstyle="solid" endcap="flat" miterlimit="400.0%" joinstyle="miter" linestyle="single" startarrow="none" startarrowwidth="medium" startarrowlength="medium" endarrow="none" endarrowwidth="medium" endarrowlength="medium"/>
               </v:rect>
@@ -3769,7 +3357,7 @@
               <wp:positionV relativeFrom="page">
                 <wp:posOffset>7772400</wp:posOffset>
               </wp:positionV>
-              <wp:extent cx="3200401" cy="1828801"/>
+              <wp:extent cx="3200403" cy="1828803"/>
               <wp:effectExtent l="0" t="0" r="0" b="0"/>
               <wp:wrapNone/>
               <wp:docPr id="1073741864" name="officeArt object"/>
@@ -3781,9 +3369,9 @@
                     <wpg:grpSpPr>
                       <a:xfrm>
                         <a:off x="0" y="0"/>
-                        <a:ext cx="3200401" cy="1828801"/>
-                        <a:chOff x="0" y="0"/>
-                        <a:chExt cx="3200400" cy="1828800"/>
+                        <a:ext cx="3200403" cy="1828803"/>
+                        <a:chOff x="0" y="-1"/>
+                        <a:chExt cx="3200402" cy="1828802"/>
                       </a:xfrm>
                     </wpg:grpSpPr>
                     <wps:wsp>
@@ -3791,8 +3379,8 @@
                       <wps:cNvSpPr/>
                       <wps:spPr>
                         <a:xfrm>
-                          <a:off x="-1" y="-1"/>
-                          <a:ext cx="2103121" cy="64136"/>
+                          <a:off x="-1" y="-2"/>
+                          <a:ext cx="2103121" cy="64137"/>
                         </a:xfrm>
                         <a:prstGeom prst="rect">
                           <a:avLst/>
@@ -3814,7 +3402,7 @@
                       <wps:spPr>
                         <a:xfrm>
                           <a:off x="-1" y="1650365"/>
-                          <a:ext cx="2103121" cy="178436"/>
+                          <a:ext cx="2103121" cy="178437"/>
                         </a:xfrm>
                         <a:prstGeom prst="rect">
                           <a:avLst/>
@@ -3836,7 +3424,7 @@
                       <wps:spPr>
                         <a:xfrm>
                           <a:off x="2103119" y="1650365"/>
-                          <a:ext cx="1097282" cy="178436"/>
+                          <a:ext cx="1097283" cy="178437"/>
                         </a:xfrm>
                         <a:prstGeom prst="rect">
                           <a:avLst/>
@@ -3860,17 +3448,17 @@
         </mc:Choice>
         <mc:Fallback>
           <w:pict>
-            <v:group id="_x0000_s1083" style="visibility:visible;position:absolute;margin-left:306.0pt;margin-top:612.0pt;width:252.0pt;height:144.0pt;z-index:-251649024;mso-position-horizontal:absolute;mso-position-horizontal-relative:page;mso-position-vertical:absolute;mso-position-vertical-relative:page;mso-wrap-distance-left:12.0pt;mso-wrap-distance-top:12.0pt;mso-wrap-distance-right:12.0pt;mso-wrap-distance-bottom:12.0pt;" coordorigin="0,0" coordsize="3200400,1828800">
+            <v:group id="_x0000_s1082" style="visibility:visible;position:absolute;margin-left:306.0pt;margin-top:612.0pt;width:252.0pt;height:144.0pt;z-index:-251649024;mso-position-horizontal:absolute;mso-position-horizontal-relative:page;mso-position-vertical:absolute;mso-position-vertical-relative:page;mso-wrap-distance-left:12.0pt;mso-wrap-distance-top:12.0pt;mso-wrap-distance-right:12.0pt;mso-wrap-distance-bottom:12.0pt;" coordorigin="-1,-1" coordsize="3200403,1828803">
               <w10:wrap type="none" side="bothSides" anchorx="page" anchory="page"/>
-              <v:rect id="_x0000_s1084" style="position:absolute;left:0;top:0;width:2103120;height:64135;">
+              <v:rect id="_x0000_s1083" style="position:absolute;left:-1;top:-1;width:2103121;height:64136;">
                 <v:fill color="#BE3A26" opacity="100.0%" type="solid"/>
                 <v:stroke on="f" weight="1.0pt" dashstyle="solid" endcap="flat" miterlimit="400.0%" joinstyle="miter" linestyle="single" startarrow="none" startarrowwidth="medium" startarrowlength="medium" endarrow="none" endarrowwidth="medium" endarrowlength="medium"/>
               </v:rect>
-              <v:rect id="_x0000_s1085" style="position:absolute;left:0;top:1650365;width:2103120;height:178435;">
+              <v:rect id="_x0000_s1084" style="position:absolute;left:-1;top:1650366;width:2103121;height:178436;">
                 <v:fill color="#BE3A26" opacity="100.0%" type="solid"/>
                 <v:stroke on="f" weight="1.0pt" dashstyle="solid" endcap="flat" miterlimit="400.0%" joinstyle="miter" linestyle="single" startarrow="none" startarrowwidth="medium" startarrowlength="medium" endarrow="none" endarrowwidth="medium" endarrowlength="medium"/>
               </v:rect>
-              <v:rect id="_x0000_s1086" style="position:absolute;left:2103120;top:1650365;width:1097280;height:178435;">
+              <v:rect id="_x0000_s1085" style="position:absolute;left:2103120;top:1650366;width:1097282;height:178436;">
                 <v:fill color="#58595B" opacity="100.0%" type="solid"/>
                 <v:stroke on="f" weight="1.0pt" dashstyle="solid" endcap="flat" miterlimit="400.0%" joinstyle="miter" linestyle="single" startarrow="none" startarrowwidth="medium" startarrowlength="medium" endarrow="none" endarrowwidth="medium" endarrowlength="medium"/>
               </v:rect>
@@ -4033,9 +3621,9 @@
       <w:lang w:val="en-US"/>
     </w:rPr>
   </w:style>
-  <w:style w:type="paragraph" w:styleId="footer">
-    <w:name w:val="footer"/>
-    <w:next w:val="footer"/>
+  <w:style w:type="paragraph" w:styleId="Header &amp; Footer">
+    <w:name w:val="Header &amp; Footer"/>
+    <w:next w:val="Header &amp; Footer"/>
     <w:pPr>
       <w:keepNext w:val="0"/>
       <w:keepLines w:val="0"/>
@@ -4043,8 +3631,7 @@
       <w:widowControl w:val="1"/>
       <w:shd w:val="clear" w:color="auto" w:fill="auto"/>
       <w:tabs>
-        <w:tab w:val="center" w:pos="4320"/>
-        <w:tab w:val="right" w:pos="8640"/>
+        <w:tab w:val="right" w:pos="9020"/>
       </w:tabs>
       <w:suppressAutoHyphens w:val="0"/>
       <w:bidi w:val="0"/>
@@ -4054,7 +3641,7 @@
       <w:outlineLvl w:val="9"/>
     </w:pPr>
     <w:rPr>
-      <w:rFonts w:ascii="Corbel" w:cs="Corbel" w:hAnsi="Corbel" w:eastAsia="Corbel"/>
+      <w:rFonts w:ascii="Helvetica" w:cs="Arial Unicode MS" w:hAnsi="Helvetica" w:eastAsia="Arial Unicode MS"/>
       <w:b w:val="0"/>
       <w:bCs w:val="0"/>
       <w:i w:val="0"/>
@@ -4070,14 +3657,13 @@
       <w:position w:val="0"/>
       <w:sz w:val="24"/>
       <w:szCs w:val="24"/>
-      <w:u w:val="none" w:color="000000"/>
+      <w:u w:val="none"/>
       <w:vertAlign w:val="baseline"/>
-      <w:lang w:val="en-US"/>
     </w:rPr>
   </w:style>
-  <w:style w:type="paragraph" w:styleId="Body">
-    <w:name w:val="Body"/>
-    <w:next w:val="Body"/>
+  <w:style w:type="paragraph" w:styleId="Body A">
+    <w:name w:val="Body A"/>
+    <w:next w:val="Body A"/>
     <w:pPr>
       <w:keepNext w:val="0"/>
       <w:keepLines w:val="0"/>
@@ -4297,7 +3883,13 @@
           </a:effectLst>
         </a:effectStyle>
         <a:effectStyle>
-          <a:effectLst/>
+          <a:effectLst>
+            <a:outerShdw sx="100000" sy="100000" kx="0" ky="0" algn="b" rotWithShape="0" blurRad="88900" dist="63500" dir="3000000">
+              <a:srgbClr val="000000">
+                <a:alpha val="35000"/>
+              </a:srgbClr>
+            </a:outerShdw>
+          </a:effectLst>
         </a:effectStyle>
       </a:effectStyleLst>
       <a:bgFillStyleLst>
@@ -4358,7 +3950,7 @@
         <a:solidFill>
           <a:srgbClr val="FFFFFF"/>
         </a:solidFill>
-        <a:ln w="31750" cap="flat">
+        <a:ln w="25400" cap="flat">
           <a:solidFill>
             <a:schemeClr val="accent1"/>
           </a:solidFill>
@@ -4374,7 +3966,7 @@
         </a:effectLst>
         <a:sp3d/>
       </a:spPr>
-      <a:bodyPr rot="0" spcFirstLastPara="1" vertOverflow="overflow" horzOverflow="overflow" vert="horz" wrap="square" lIns="45719" tIns="45719" rIns="45719" bIns="45719" numCol="1" spcCol="38100" rtlCol="0" anchor="ctr" upright="0">
+      <a:bodyPr rot="0" spcFirstLastPara="1" vertOverflow="overflow" horzOverflow="overflow" vert="horz" wrap="square" lIns="45718" tIns="45718" rIns="45718" bIns="45718" numCol="1" spcCol="38100" rtlCol="0" anchor="ctr" upright="0">
         <a:spAutoFit/>
       </a:bodyPr>
       <a:lstStyle>
@@ -4402,10 +3994,10 @@
             </a:solidFill>
             <a:effectLst/>
             <a:uFillTx/>
-            <a:latin typeface="Corbel"/>
-            <a:ea typeface="Corbel"/>
-            <a:cs typeface="Corbel"/>
-            <a:sym typeface="Corbel"/>
+            <a:latin typeface="+mn-lt"/>
+            <a:ea typeface="+mn-ea"/>
+            <a:cs typeface="+mn-cs"/>
+            <a:sym typeface="Helvetica"/>
           </a:defRPr>
         </a:defPPr>
         <a:lvl1pPr marL="0" marR="0" indent="0" algn="l" defTabSz="914400" rtl="0" fontAlgn="auto" latinLnBrk="1" hangingPunct="0">
@@ -4653,14 +4245,20 @@
     <a:lnDef>
       <a:spPr>
         <a:noFill/>
-        <a:ln w="31750" cap="flat">
+        <a:ln w="25400" cap="flat">
           <a:solidFill>
             <a:schemeClr val="accent1"/>
           </a:solidFill>
           <a:prstDash val="solid"/>
           <a:round/>
         </a:ln>
-        <a:effectLst/>
+        <a:effectLst>
+          <a:outerShdw sx="100000" sy="100000" kx="0" ky="0" algn="b" rotWithShape="0" blurRad="88900" dist="63500" dir="3000000">
+            <a:srgbClr val="000000">
+              <a:alpha val="35000"/>
+            </a:srgbClr>
+          </a:outerShdw>
+        </a:effectLst>
         <a:sp3d/>
       </a:spPr>
       <a:bodyPr rot="0" spcFirstLastPara="1" vertOverflow="overflow" horzOverflow="overflow" vert="horz" wrap="square" lIns="91439" tIns="45719" rIns="91439" bIns="45719" numCol="1" spcCol="38100" rtlCol="0" anchor="t" upright="0">
@@ -4945,7 +4543,7 @@
         <a:effectLst/>
         <a:sp3d/>
       </a:spPr>
-      <a:bodyPr rot="0" spcFirstLastPara="1" vertOverflow="overflow" horzOverflow="overflow" vert="horz" wrap="square" lIns="45719" tIns="45719" rIns="45719" bIns="45719" numCol="1" spcCol="38100" rtlCol="0" anchor="t" upright="0">
+      <a:bodyPr rot="0" spcFirstLastPara="1" vertOverflow="overflow" horzOverflow="overflow" vert="horz" wrap="square" lIns="45718" tIns="45718" rIns="45718" bIns="45718" numCol="1" spcCol="38100" rtlCol="0" anchor="t" upright="0">
         <a:spAutoFit/>
       </a:bodyPr>
       <a:lstStyle>
@@ -4973,10 +4571,10 @@
             </a:solidFill>
             <a:effectLst/>
             <a:uFillTx/>
-            <a:latin typeface="Corbel"/>
-            <a:ea typeface="Corbel"/>
-            <a:cs typeface="Corbel"/>
-            <a:sym typeface="Corbel"/>
+            <a:latin typeface="+mn-lt"/>
+            <a:ea typeface="+mn-ea"/>
+            <a:cs typeface="+mn-cs"/>
+            <a:sym typeface="Helvetica"/>
           </a:defRPr>
         </a:defPPr>
         <a:lvl1pPr marL="0" marR="0" indent="0" algn="l" defTabSz="914400" rtl="0" fontAlgn="auto" latinLnBrk="1" hangingPunct="0">

</xml_diff>